<commit_message>
使用XML配置SQL映射器    结果集映射ResultMap    -------- 简单的ResultMaps演示
</commit_message>
<xml_diff>
--- a/Mybatis.docx
+++ b/Mybatis.docx
@@ -5885,8 +5885,6 @@
           </wp:inline>
         </w:drawing>
       </w:r>
-      <w:bookmarkStart w:id="7" w:name="_GoBack"/>
-      <w:bookmarkEnd w:id="7"/>
     </w:p>
     <w:p>
       <w:pPr>
@@ -6696,21 +6694,2473 @@
       </w:tr>
     </w:tbl>
     <w:p/>
-    <w:p/>
-    <w:p>
-      <w:pPr>
-        <w:rPr>
-          <w:rFonts w:ascii="Helvetica" w:hAnsi="Helvetica" w:cs="Helvetica"/>
-          <w:color w:val="333333"/>
-          <w:szCs w:val="21"/>
-          <w:shd w:val="clear" w:color="auto" w:fill="FFFFFF"/>
-        </w:rPr>
-      </w:pPr>
-    </w:p>
-    <w:p>
-      <w:pPr>
-        <w:pStyle w:val="a5"/>
-        <w:ind w:left="840" w:firstLineChars="0" w:firstLine="0"/>
+    <w:p>
+      <w:pPr>
+        <w:pStyle w:val="4"/>
+        <w:rPr>
+          <w:rFonts w:hint="eastAsia"/>
+        </w:rPr>
+      </w:pPr>
+      <w:r>
+        <w:rPr>
+          <w:rFonts w:hint="eastAsia"/>
+        </w:rPr>
+        <w:t>结果集映射</w:t>
+      </w:r>
+      <w:proofErr w:type="spellStart"/>
+      <w:r>
+        <w:rPr>
+          <w:rFonts w:hint="eastAsia"/>
+        </w:rPr>
+        <w:t>ResultMaps</w:t>
+      </w:r>
+      <w:proofErr w:type="spellEnd"/>
+    </w:p>
+    <w:p>
+      <w:pPr>
+        <w:ind w:firstLine="420"/>
+        <w:rPr>
+          <w:rFonts w:ascii="Consolas" w:hAnsi="Consolas" w:cs="Consolas" w:hint="eastAsia"/>
+          <w:color w:val="000000"/>
+          <w:sz w:val="18"/>
+          <w:szCs w:val="18"/>
+        </w:rPr>
+      </w:pPr>
+      <w:proofErr w:type="spellStart"/>
+      <w:r>
+        <w:rPr>
+          <w:rFonts w:ascii="Helvetica" w:hAnsi="Helvetica" w:cs="Helvetica"/>
+          <w:color w:val="333333"/>
+          <w:sz w:val="18"/>
+          <w:szCs w:val="18"/>
+          <w:shd w:val="clear" w:color="auto" w:fill="FFFFFF"/>
+        </w:rPr>
+        <w:t>resultMap</w:t>
+      </w:r>
+      <w:proofErr w:type="spellEnd"/>
+      <w:r>
+        <w:rPr>
+          <w:rFonts w:ascii="Helvetica" w:hAnsi="Helvetica" w:cs="Helvetica"/>
+          <w:color w:val="333333"/>
+          <w:sz w:val="18"/>
+          <w:szCs w:val="18"/>
+          <w:shd w:val="clear" w:color="auto" w:fill="FFFFFF"/>
+        </w:rPr>
+        <w:t xml:space="preserve"> </w:t>
+      </w:r>
+      <w:r>
+        <w:rPr>
+          <w:rFonts w:ascii="Helvetica" w:hAnsi="Helvetica" w:cs="Helvetica"/>
+          <w:color w:val="333333"/>
+          <w:sz w:val="18"/>
+          <w:szCs w:val="18"/>
+          <w:shd w:val="clear" w:color="auto" w:fill="FFFFFF"/>
+        </w:rPr>
+        <w:t>元素是</w:t>
+      </w:r>
+      <w:r>
+        <w:rPr>
+          <w:rFonts w:ascii="Helvetica" w:hAnsi="Helvetica" w:cs="Helvetica"/>
+          <w:color w:val="333333"/>
+          <w:sz w:val="18"/>
+          <w:szCs w:val="18"/>
+          <w:shd w:val="clear" w:color="auto" w:fill="FFFFFF"/>
+        </w:rPr>
+        <w:t xml:space="preserve"> </w:t>
+      </w:r>
+      <w:proofErr w:type="spellStart"/>
+      <w:r>
+        <w:rPr>
+          <w:rFonts w:ascii="Helvetica" w:hAnsi="Helvetica" w:cs="Helvetica"/>
+          <w:color w:val="333333"/>
+          <w:sz w:val="18"/>
+          <w:szCs w:val="18"/>
+          <w:shd w:val="clear" w:color="auto" w:fill="FFFFFF"/>
+        </w:rPr>
+        <w:t>MyBatis</w:t>
+      </w:r>
+      <w:proofErr w:type="spellEnd"/>
+      <w:r>
+        <w:rPr>
+          <w:rFonts w:ascii="Helvetica" w:hAnsi="Helvetica" w:cs="Helvetica"/>
+          <w:color w:val="333333"/>
+          <w:sz w:val="18"/>
+          <w:szCs w:val="18"/>
+          <w:shd w:val="clear" w:color="auto" w:fill="FFFFFF"/>
+        </w:rPr>
+        <w:t xml:space="preserve"> </w:t>
+      </w:r>
+      <w:r>
+        <w:rPr>
+          <w:rFonts w:ascii="Helvetica" w:hAnsi="Helvetica" w:cs="Helvetica"/>
+          <w:color w:val="333333"/>
+          <w:sz w:val="18"/>
+          <w:szCs w:val="18"/>
+          <w:shd w:val="clear" w:color="auto" w:fill="FFFFFF"/>
+        </w:rPr>
+        <w:t>中最重要最强大的元素。它就是让你远离</w:t>
+      </w:r>
+      <w:r>
+        <w:rPr>
+          <w:rFonts w:ascii="Helvetica" w:hAnsi="Helvetica" w:cs="Helvetica"/>
+          <w:color w:val="333333"/>
+          <w:sz w:val="18"/>
+          <w:szCs w:val="18"/>
+          <w:shd w:val="clear" w:color="auto" w:fill="FFFFFF"/>
+        </w:rPr>
+        <w:t xml:space="preserve"> 90%</w:t>
+      </w:r>
+      <w:r>
+        <w:rPr>
+          <w:rFonts w:ascii="Helvetica" w:hAnsi="Helvetica" w:cs="Helvetica"/>
+          <w:color w:val="333333"/>
+          <w:sz w:val="18"/>
+          <w:szCs w:val="18"/>
+          <w:shd w:val="clear" w:color="auto" w:fill="FFFFFF"/>
+        </w:rPr>
+        <w:t>的需要从结果</w:t>
+      </w:r>
+      <w:r>
+        <w:rPr>
+          <w:rFonts w:ascii="Helvetica" w:hAnsi="Helvetica" w:cs="Helvetica"/>
+          <w:color w:val="333333"/>
+          <w:sz w:val="18"/>
+          <w:szCs w:val="18"/>
+          <w:shd w:val="clear" w:color="auto" w:fill="FFFFFF"/>
+        </w:rPr>
+        <w:t xml:space="preserve"> </w:t>
+      </w:r>
+      <w:r>
+        <w:rPr>
+          <w:rFonts w:ascii="Helvetica" w:hAnsi="Helvetica" w:cs="Helvetica"/>
+          <w:color w:val="333333"/>
+          <w:sz w:val="18"/>
+          <w:szCs w:val="18"/>
+          <w:shd w:val="clear" w:color="auto" w:fill="FFFFFF"/>
+        </w:rPr>
+        <w:t>集中取出数据的</w:t>
+      </w:r>
+      <w:r>
+        <w:rPr>
+          <w:rFonts w:ascii="Helvetica" w:hAnsi="Helvetica" w:cs="Helvetica"/>
+          <w:color w:val="333333"/>
+          <w:sz w:val="18"/>
+          <w:szCs w:val="18"/>
+          <w:shd w:val="clear" w:color="auto" w:fill="FFFFFF"/>
+        </w:rPr>
+        <w:t xml:space="preserve"> JDBC </w:t>
+      </w:r>
+      <w:r>
+        <w:rPr>
+          <w:rFonts w:ascii="Helvetica" w:hAnsi="Helvetica" w:cs="Helvetica"/>
+          <w:color w:val="333333"/>
+          <w:sz w:val="18"/>
+          <w:szCs w:val="18"/>
+          <w:shd w:val="clear" w:color="auto" w:fill="FFFFFF"/>
+        </w:rPr>
+        <w:t>代码的那个东西</w:t>
+      </w:r>
+      <w:r>
+        <w:rPr>
+          <w:rFonts w:ascii="Helvetica" w:hAnsi="Helvetica" w:cs="Helvetica"/>
+          <w:color w:val="333333"/>
+          <w:sz w:val="18"/>
+          <w:szCs w:val="18"/>
+          <w:shd w:val="clear" w:color="auto" w:fill="FFFFFF"/>
+        </w:rPr>
+        <w:t xml:space="preserve">, </w:t>
+      </w:r>
+      <w:r>
+        <w:rPr>
+          <w:rFonts w:ascii="Helvetica" w:hAnsi="Helvetica" w:cs="Helvetica"/>
+          <w:color w:val="333333"/>
+          <w:sz w:val="18"/>
+          <w:szCs w:val="18"/>
+          <w:shd w:val="clear" w:color="auto" w:fill="FFFFFF"/>
+        </w:rPr>
+        <w:t>而且在一些情形下允许你做一些</w:t>
+      </w:r>
+      <w:r>
+        <w:rPr>
+          <w:rFonts w:ascii="Helvetica" w:hAnsi="Helvetica" w:cs="Helvetica"/>
+          <w:color w:val="333333"/>
+          <w:sz w:val="18"/>
+          <w:szCs w:val="18"/>
+          <w:shd w:val="clear" w:color="auto" w:fill="FFFFFF"/>
+        </w:rPr>
+        <w:t xml:space="preserve"> JDBC </w:t>
+      </w:r>
+      <w:r>
+        <w:rPr>
+          <w:rFonts w:ascii="Helvetica" w:hAnsi="Helvetica" w:cs="Helvetica"/>
+          <w:color w:val="333333"/>
+          <w:sz w:val="18"/>
+          <w:szCs w:val="18"/>
+          <w:shd w:val="clear" w:color="auto" w:fill="FFFFFF"/>
+        </w:rPr>
+        <w:t>不支持的事</w:t>
+      </w:r>
+      <w:r>
+        <w:rPr>
+          <w:rFonts w:ascii="Helvetica" w:hAnsi="Helvetica" w:cs="Helvetica"/>
+          <w:color w:val="333333"/>
+          <w:sz w:val="18"/>
+          <w:szCs w:val="18"/>
+          <w:shd w:val="clear" w:color="auto" w:fill="FFFFFF"/>
+        </w:rPr>
+        <w:t xml:space="preserve"> </w:t>
+      </w:r>
+      <w:r>
+        <w:rPr>
+          <w:rFonts w:ascii="Helvetica" w:hAnsi="Helvetica" w:cs="Helvetica"/>
+          <w:color w:val="333333"/>
+          <w:sz w:val="18"/>
+          <w:szCs w:val="18"/>
+          <w:shd w:val="clear" w:color="auto" w:fill="FFFFFF"/>
+        </w:rPr>
+        <w:t>情。</w:t>
+      </w:r>
+      <w:r>
+        <w:rPr>
+          <w:rFonts w:ascii="Helvetica" w:hAnsi="Helvetica" w:cs="Helvetica"/>
+          <w:color w:val="333333"/>
+          <w:sz w:val="18"/>
+          <w:szCs w:val="18"/>
+          <w:shd w:val="clear" w:color="auto" w:fill="FFFFFF"/>
+        </w:rPr>
+        <w:t xml:space="preserve"> </w:t>
+      </w:r>
+      <w:r>
+        <w:rPr>
+          <w:rFonts w:ascii="Helvetica" w:hAnsi="Helvetica" w:cs="Helvetica"/>
+          <w:color w:val="333333"/>
+          <w:sz w:val="18"/>
+          <w:szCs w:val="18"/>
+          <w:shd w:val="clear" w:color="auto" w:fill="FFFFFF"/>
+        </w:rPr>
+        <w:t>事实上</w:t>
+      </w:r>
+      <w:r>
+        <w:rPr>
+          <w:rFonts w:ascii="Helvetica" w:hAnsi="Helvetica" w:cs="Helvetica"/>
+          <w:color w:val="333333"/>
+          <w:sz w:val="18"/>
+          <w:szCs w:val="18"/>
+          <w:shd w:val="clear" w:color="auto" w:fill="FFFFFF"/>
+        </w:rPr>
+        <w:t xml:space="preserve">, </w:t>
+      </w:r>
+      <w:r>
+        <w:rPr>
+          <w:rFonts w:ascii="Helvetica" w:hAnsi="Helvetica" w:cs="Helvetica"/>
+          <w:color w:val="333333"/>
+          <w:sz w:val="18"/>
+          <w:szCs w:val="18"/>
+          <w:shd w:val="clear" w:color="auto" w:fill="FFFFFF"/>
+        </w:rPr>
+        <w:t>编写相似于对复杂语句联合映射这些等同的代码</w:t>
+      </w:r>
+      <w:r>
+        <w:rPr>
+          <w:rFonts w:ascii="Helvetica" w:hAnsi="Helvetica" w:cs="Helvetica"/>
+          <w:color w:val="333333"/>
+          <w:sz w:val="18"/>
+          <w:szCs w:val="18"/>
+          <w:shd w:val="clear" w:color="auto" w:fill="FFFFFF"/>
+        </w:rPr>
+        <w:t xml:space="preserve">, </w:t>
+      </w:r>
+      <w:r>
+        <w:rPr>
+          <w:rFonts w:ascii="Helvetica" w:hAnsi="Helvetica" w:cs="Helvetica"/>
+          <w:color w:val="333333"/>
+          <w:sz w:val="18"/>
+          <w:szCs w:val="18"/>
+          <w:shd w:val="clear" w:color="auto" w:fill="FFFFFF"/>
+        </w:rPr>
+        <w:t>也许可以跨过上千行的代码。</w:t>
+      </w:r>
+      <w:r>
+        <w:rPr>
+          <w:rFonts w:ascii="Helvetica" w:hAnsi="Helvetica" w:cs="Helvetica"/>
+          <w:color w:val="333333"/>
+          <w:sz w:val="18"/>
+          <w:szCs w:val="18"/>
+          <w:shd w:val="clear" w:color="auto" w:fill="FFFFFF"/>
+        </w:rPr>
+        <w:t xml:space="preserve"> </w:t>
+      </w:r>
+      <w:proofErr w:type="spellStart"/>
+      <w:r>
+        <w:rPr>
+          <w:rFonts w:ascii="Helvetica" w:hAnsi="Helvetica" w:cs="Helvetica"/>
+          <w:color w:val="333333"/>
+          <w:sz w:val="18"/>
+          <w:szCs w:val="18"/>
+          <w:shd w:val="clear" w:color="auto" w:fill="FFFFFF"/>
+        </w:rPr>
+        <w:t>ResultMap</w:t>
+      </w:r>
+      <w:proofErr w:type="spellEnd"/>
+      <w:r>
+        <w:rPr>
+          <w:rFonts w:ascii="Helvetica" w:hAnsi="Helvetica" w:cs="Helvetica"/>
+          <w:color w:val="333333"/>
+          <w:sz w:val="18"/>
+          <w:szCs w:val="18"/>
+          <w:shd w:val="clear" w:color="auto" w:fill="FFFFFF"/>
+        </w:rPr>
+        <w:t xml:space="preserve"> </w:t>
+      </w:r>
+      <w:r>
+        <w:rPr>
+          <w:rFonts w:ascii="Helvetica" w:hAnsi="Helvetica" w:cs="Helvetica"/>
+          <w:color w:val="333333"/>
+          <w:sz w:val="18"/>
+          <w:szCs w:val="18"/>
+          <w:shd w:val="clear" w:color="auto" w:fill="FFFFFF"/>
+        </w:rPr>
+        <w:t>的设计就是简单语句不需要明确的结果映射</w:t>
+      </w:r>
+      <w:r>
+        <w:rPr>
+          <w:rFonts w:ascii="Helvetica" w:hAnsi="Helvetica" w:cs="Helvetica"/>
+          <w:color w:val="333333"/>
+          <w:sz w:val="18"/>
+          <w:szCs w:val="18"/>
+          <w:shd w:val="clear" w:color="auto" w:fill="FFFFFF"/>
+        </w:rPr>
+        <w:t>,</w:t>
+      </w:r>
+      <w:r>
+        <w:rPr>
+          <w:rFonts w:ascii="Helvetica" w:hAnsi="Helvetica" w:cs="Helvetica"/>
+          <w:color w:val="333333"/>
+          <w:sz w:val="18"/>
+          <w:szCs w:val="18"/>
+          <w:shd w:val="clear" w:color="auto" w:fill="FFFFFF"/>
+        </w:rPr>
+        <w:t>而很多复杂语句确实需要描述它们</w:t>
+      </w:r>
+      <w:r>
+        <w:rPr>
+          <w:rFonts w:ascii="Helvetica" w:hAnsi="Helvetica" w:cs="Helvetica"/>
+          <w:color w:val="333333"/>
+          <w:sz w:val="18"/>
+          <w:szCs w:val="18"/>
+          <w:shd w:val="clear" w:color="auto" w:fill="FFFFFF"/>
+        </w:rPr>
+        <w:t xml:space="preserve"> </w:t>
+      </w:r>
+      <w:r>
+        <w:rPr>
+          <w:rFonts w:ascii="Helvetica" w:hAnsi="Helvetica" w:cs="Helvetica"/>
+          <w:color w:val="333333"/>
+          <w:sz w:val="18"/>
+          <w:szCs w:val="18"/>
+          <w:shd w:val="clear" w:color="auto" w:fill="FFFFFF"/>
+        </w:rPr>
+        <w:t>的关系。</w:t>
+      </w:r>
+    </w:p>
+    <w:p>
+      <w:pPr>
+        <w:ind w:firstLine="420"/>
+        <w:rPr>
+          <w:rFonts w:ascii="微软雅黑" w:eastAsia="微软雅黑" w:hAnsi="微软雅黑" w:cs="Consolas" w:hint="eastAsia"/>
+          <w:color w:val="000000"/>
+          <w:sz w:val="18"/>
+          <w:szCs w:val="18"/>
+        </w:rPr>
+      </w:pPr>
+      <w:proofErr w:type="spellStart"/>
+      <w:r>
+        <w:rPr>
+          <w:rFonts w:ascii="Consolas" w:hAnsi="Consolas" w:cs="Consolas"/>
+          <w:color w:val="000000"/>
+          <w:sz w:val="18"/>
+          <w:szCs w:val="18"/>
+        </w:rPr>
+        <w:t>ResultMaps</w:t>
+      </w:r>
+      <w:proofErr w:type="spellEnd"/>
+      <w:r>
+        <w:rPr>
+          <w:rFonts w:ascii="Consolas" w:hAnsi="Consolas" w:cs="Consolas"/>
+          <w:color w:val="000000"/>
+          <w:sz w:val="18"/>
+          <w:szCs w:val="18"/>
+        </w:rPr>
+        <w:t xml:space="preserve"> </w:t>
+      </w:r>
+      <w:r>
+        <w:rPr>
+          <w:rFonts w:ascii="微软雅黑" w:eastAsia="微软雅黑" w:hAnsi="微软雅黑" w:cs="Consolas" w:hint="eastAsia"/>
+          <w:color w:val="000000"/>
+          <w:sz w:val="18"/>
+          <w:szCs w:val="18"/>
+        </w:rPr>
+        <w:t xml:space="preserve">被用来 将 </w:t>
+      </w:r>
+      <w:r>
+        <w:rPr>
+          <w:rFonts w:ascii="Consolas" w:eastAsia="微软雅黑" w:hAnsi="Consolas" w:cs="Consolas"/>
+          <w:color w:val="000000"/>
+          <w:sz w:val="18"/>
+          <w:szCs w:val="18"/>
+        </w:rPr>
+        <w:t xml:space="preserve">SQL SELECT </w:t>
+      </w:r>
+      <w:r>
+        <w:rPr>
+          <w:rFonts w:ascii="微软雅黑" w:eastAsia="微软雅黑" w:hAnsi="微软雅黑" w:cs="Consolas" w:hint="eastAsia"/>
+          <w:color w:val="000000"/>
+          <w:sz w:val="18"/>
+          <w:szCs w:val="18"/>
+        </w:rPr>
+        <w:t xml:space="preserve">语句的结果集映射到 </w:t>
+      </w:r>
+      <w:r>
+        <w:rPr>
+          <w:rFonts w:ascii="Consolas" w:eastAsia="微软雅黑" w:hAnsi="Consolas" w:cs="Consolas"/>
+          <w:color w:val="000000"/>
+          <w:sz w:val="18"/>
+          <w:szCs w:val="18"/>
+        </w:rPr>
+        <w:t xml:space="preserve">JavaBeans </w:t>
+      </w:r>
+      <w:r>
+        <w:rPr>
+          <w:rFonts w:ascii="微软雅黑" w:eastAsia="微软雅黑" w:hAnsi="微软雅黑" w:cs="Consolas" w:hint="eastAsia"/>
+          <w:color w:val="000000"/>
+          <w:sz w:val="18"/>
+          <w:szCs w:val="18"/>
+        </w:rPr>
+        <w:t xml:space="preserve">的属性中。我们可以定义结果集映射 </w:t>
+      </w:r>
+      <w:proofErr w:type="spellStart"/>
+      <w:r>
+        <w:rPr>
+          <w:rFonts w:ascii="Consolas" w:eastAsia="微软雅黑" w:hAnsi="Consolas" w:cs="Consolas"/>
+          <w:color w:val="000000"/>
+          <w:sz w:val="18"/>
+          <w:szCs w:val="18"/>
+        </w:rPr>
+        <w:t>ResultMaps</w:t>
+      </w:r>
+      <w:proofErr w:type="spellEnd"/>
+      <w:r>
+        <w:rPr>
+          <w:rFonts w:ascii="微软雅黑" w:eastAsia="微软雅黑" w:hAnsi="微软雅黑" w:cs="Consolas" w:hint="eastAsia"/>
+          <w:color w:val="000000"/>
+          <w:sz w:val="18"/>
+          <w:szCs w:val="18"/>
+        </w:rPr>
+        <w:t xml:space="preserve">并且在一些 </w:t>
+      </w:r>
+      <w:r>
+        <w:rPr>
+          <w:rFonts w:ascii="Consolas" w:eastAsia="微软雅黑" w:hAnsi="Consolas" w:cs="Consolas"/>
+          <w:color w:val="000000"/>
+          <w:sz w:val="18"/>
+          <w:szCs w:val="18"/>
+        </w:rPr>
+        <w:t xml:space="preserve">SELECT </w:t>
+      </w:r>
+      <w:r>
+        <w:rPr>
+          <w:rFonts w:ascii="微软雅黑" w:eastAsia="微软雅黑" w:hAnsi="微软雅黑" w:cs="Consolas" w:hint="eastAsia"/>
+          <w:color w:val="000000"/>
+          <w:sz w:val="18"/>
+          <w:szCs w:val="18"/>
+        </w:rPr>
+        <w:t xml:space="preserve">语句上引用 </w:t>
+      </w:r>
+      <w:proofErr w:type="spellStart"/>
+      <w:r>
+        <w:rPr>
+          <w:rFonts w:ascii="Consolas" w:eastAsia="微软雅黑" w:hAnsi="Consolas" w:cs="Consolas"/>
+          <w:color w:val="000000"/>
+          <w:sz w:val="18"/>
+          <w:szCs w:val="18"/>
+        </w:rPr>
+        <w:t>resultMap</w:t>
+      </w:r>
+      <w:proofErr w:type="spellEnd"/>
+      <w:r>
+        <w:rPr>
+          <w:rFonts w:ascii="微软雅黑" w:eastAsia="微软雅黑" w:hAnsi="微软雅黑" w:cs="Consolas" w:hint="eastAsia"/>
+          <w:color w:val="000000"/>
+          <w:sz w:val="18"/>
+          <w:szCs w:val="18"/>
+        </w:rPr>
+        <w:t xml:space="preserve">。 </w:t>
+      </w:r>
+      <w:proofErr w:type="spellStart"/>
+      <w:r>
+        <w:rPr>
+          <w:rFonts w:ascii="Consolas" w:eastAsia="微软雅黑" w:hAnsi="Consolas" w:cs="Consolas"/>
+          <w:color w:val="000000"/>
+          <w:sz w:val="18"/>
+          <w:szCs w:val="18"/>
+        </w:rPr>
+        <w:t>MyBatis</w:t>
+      </w:r>
+      <w:proofErr w:type="spellEnd"/>
+      <w:r>
+        <w:rPr>
+          <w:rFonts w:ascii="Consolas" w:eastAsia="微软雅黑" w:hAnsi="Consolas" w:cs="Consolas"/>
+          <w:color w:val="000000"/>
+          <w:sz w:val="18"/>
+          <w:szCs w:val="18"/>
+        </w:rPr>
+        <w:t xml:space="preserve"> </w:t>
+      </w:r>
+      <w:r>
+        <w:rPr>
+          <w:rFonts w:ascii="微软雅黑" w:eastAsia="微软雅黑" w:hAnsi="微软雅黑" w:cs="Consolas" w:hint="eastAsia"/>
+          <w:color w:val="000000"/>
+          <w:sz w:val="18"/>
+          <w:szCs w:val="18"/>
+        </w:rPr>
+        <w:t xml:space="preserve">的结果集映射 </w:t>
+      </w:r>
+      <w:proofErr w:type="spellStart"/>
+      <w:r>
+        <w:rPr>
+          <w:rFonts w:ascii="Consolas" w:eastAsia="微软雅黑" w:hAnsi="Consolas" w:cs="Consolas"/>
+          <w:color w:val="000000"/>
+          <w:sz w:val="18"/>
+          <w:szCs w:val="18"/>
+        </w:rPr>
+        <w:t>ResultMaps</w:t>
+      </w:r>
+      <w:proofErr w:type="spellEnd"/>
+      <w:r>
+        <w:rPr>
+          <w:rFonts w:ascii="Consolas" w:eastAsia="微软雅黑" w:hAnsi="Consolas" w:cs="Consolas"/>
+          <w:color w:val="000000"/>
+          <w:sz w:val="18"/>
+          <w:szCs w:val="18"/>
+        </w:rPr>
+        <w:t xml:space="preserve"> </w:t>
+      </w:r>
+      <w:r>
+        <w:rPr>
+          <w:rFonts w:ascii="微软雅黑" w:eastAsia="微软雅黑" w:hAnsi="微软雅黑" w:cs="Consolas" w:hint="eastAsia"/>
+          <w:color w:val="000000"/>
+          <w:sz w:val="18"/>
+          <w:szCs w:val="18"/>
+        </w:rPr>
+        <w:t>特性非常强大， 你可以使用它将简单的</w:t>
+      </w:r>
+      <w:r>
+        <w:rPr>
+          <w:rFonts w:ascii="Consolas" w:eastAsia="微软雅黑" w:hAnsi="Consolas" w:cs="Consolas"/>
+          <w:color w:val="000000"/>
+          <w:sz w:val="18"/>
+          <w:szCs w:val="18"/>
+        </w:rPr>
+        <w:t xml:space="preserve">SELECT </w:t>
+      </w:r>
+      <w:r>
+        <w:rPr>
+          <w:rFonts w:ascii="微软雅黑" w:eastAsia="微软雅黑" w:hAnsi="微软雅黑" w:cs="Consolas" w:hint="eastAsia"/>
+          <w:color w:val="000000"/>
+          <w:sz w:val="18"/>
+          <w:szCs w:val="18"/>
+        </w:rPr>
+        <w:t xml:space="preserve">语句映射到复杂的一对一和一对多关系的 </w:t>
+      </w:r>
+      <w:r>
+        <w:rPr>
+          <w:rFonts w:ascii="Consolas" w:eastAsia="微软雅黑" w:hAnsi="Consolas" w:cs="Consolas"/>
+          <w:color w:val="000000"/>
+          <w:sz w:val="18"/>
+          <w:szCs w:val="18"/>
+        </w:rPr>
+        <w:lastRenderedPageBreak/>
+        <w:t xml:space="preserve">SELECT </w:t>
+      </w:r>
+      <w:r>
+        <w:rPr>
+          <w:rFonts w:ascii="微软雅黑" w:eastAsia="微软雅黑" w:hAnsi="微软雅黑" w:cs="Consolas" w:hint="eastAsia"/>
+          <w:color w:val="000000"/>
+          <w:sz w:val="18"/>
+          <w:szCs w:val="18"/>
+        </w:rPr>
+        <w:t>语句上。</w:t>
+      </w:r>
+    </w:p>
+    <w:p>
+      <w:pPr>
+        <w:rPr>
+          <w:rFonts w:hint="eastAsia"/>
+        </w:rPr>
+      </w:pPr>
+    </w:p>
+    <w:p>
+      <w:pPr>
+        <w:pStyle w:val="5"/>
+        <w:rPr>
+          <w:rFonts w:hint="eastAsia"/>
+        </w:rPr>
+      </w:pPr>
+      <w:r>
+        <w:rPr>
+          <w:rFonts w:hint="eastAsia"/>
+        </w:rPr>
+        <w:t>简单的</w:t>
+      </w:r>
+      <w:proofErr w:type="spellStart"/>
+      <w:r>
+        <w:t>ResultMaps</w:t>
+      </w:r>
+      <w:proofErr w:type="spellEnd"/>
+    </w:p>
+    <w:p>
+      <w:r>
+        <w:rPr>
+          <w:rFonts w:hint="eastAsia"/>
+        </w:rPr>
+        <w:t>映射文件：</w:t>
+      </w:r>
+    </w:p>
+    <w:tbl>
+      <w:tblPr>
+        <w:tblStyle w:val="a6"/>
+        <w:tblW w:w="0" w:type="auto"/>
+        <w:tblLook w:val="04A0" w:firstRow="1" w:lastRow="0" w:firstColumn="1" w:lastColumn="0" w:noHBand="0" w:noVBand="1"/>
+      </w:tblPr>
+      <w:tblGrid>
+        <w:gridCol w:w="8522"/>
+      </w:tblGrid>
+      <w:tr>
+        <w:tc>
+          <w:tcPr>
+            <w:tcW w:w="8522" w:type="dxa"/>
+          </w:tcPr>
+          <w:p>
+            <w:pPr>
+              <w:widowControl/>
+              <w:shd w:val="clear" w:color="auto" w:fill="FFFFFF"/>
+              <w:tabs>
+                <w:tab w:val="left" w:pos="916"/>
+                <w:tab w:val="left" w:pos="1832"/>
+                <w:tab w:val="left" w:pos="2748"/>
+                <w:tab w:val="left" w:pos="3664"/>
+                <w:tab w:val="left" w:pos="4580"/>
+                <w:tab w:val="left" w:pos="5496"/>
+                <w:tab w:val="left" w:pos="6412"/>
+                <w:tab w:val="left" w:pos="7328"/>
+                <w:tab w:val="left" w:pos="8244"/>
+                <w:tab w:val="left" w:pos="9160"/>
+                <w:tab w:val="left" w:pos="10076"/>
+                <w:tab w:val="left" w:pos="10992"/>
+                <w:tab w:val="left" w:pos="11908"/>
+                <w:tab w:val="left" w:pos="12824"/>
+                <w:tab w:val="left" w:pos="13740"/>
+                <w:tab w:val="left" w:pos="14656"/>
+              </w:tabs>
+              <w:jc w:val="left"/>
+              <w:rPr>
+                <w:rFonts w:ascii="宋体" w:eastAsia="宋体" w:hAnsi="宋体" w:cs="宋体"/>
+                <w:color w:val="000000"/>
+                <w:kern w:val="0"/>
+                <w:sz w:val="18"/>
+                <w:szCs w:val="18"/>
+              </w:rPr>
+            </w:pPr>
+            <w:r>
+              <w:rPr>
+                <w:rFonts w:ascii="宋体" w:eastAsia="宋体" w:hAnsi="宋体" w:cs="宋体" w:hint="eastAsia"/>
+                <w:color w:val="000000"/>
+                <w:kern w:val="0"/>
+                <w:sz w:val="18"/>
+                <w:szCs w:val="18"/>
+                <w:shd w:val="clear" w:color="auto" w:fill="EFEFEF"/>
+              </w:rPr>
+              <w:t>&lt;</w:t>
+            </w:r>
+            <w:proofErr w:type="spellStart"/>
+            <w:r>
+              <w:rPr>
+                <w:rFonts w:ascii="宋体" w:eastAsia="宋体" w:hAnsi="宋体" w:cs="宋体" w:hint="eastAsia"/>
+                <w:b/>
+                <w:bCs/>
+                <w:color w:val="000080"/>
+                <w:kern w:val="0"/>
+                <w:sz w:val="18"/>
+                <w:szCs w:val="18"/>
+                <w:shd w:val="clear" w:color="auto" w:fill="EFEFEF"/>
+              </w:rPr>
+              <w:t>resultMap</w:t>
+            </w:r>
+            <w:proofErr w:type="spellEnd"/>
+            <w:r>
+              <w:rPr>
+                <w:rFonts w:ascii="宋体" w:eastAsia="宋体" w:hAnsi="宋体" w:cs="宋体" w:hint="eastAsia"/>
+                <w:b/>
+                <w:bCs/>
+                <w:color w:val="000080"/>
+                <w:kern w:val="0"/>
+                <w:sz w:val="18"/>
+                <w:szCs w:val="18"/>
+                <w:shd w:val="clear" w:color="auto" w:fill="EFEFEF"/>
+              </w:rPr>
+              <w:t xml:space="preserve"> </w:t>
+            </w:r>
+            <w:r>
+              <w:rPr>
+                <w:rFonts w:ascii="宋体" w:eastAsia="宋体" w:hAnsi="宋体" w:cs="宋体" w:hint="eastAsia"/>
+                <w:b/>
+                <w:bCs/>
+                <w:color w:val="0000FF"/>
+                <w:kern w:val="0"/>
+                <w:sz w:val="18"/>
+                <w:szCs w:val="18"/>
+                <w:shd w:val="clear" w:color="auto" w:fill="EFEFEF"/>
+              </w:rPr>
+              <w:t>id</w:t>
+            </w:r>
+            <w:r>
+              <w:rPr>
+                <w:rFonts w:ascii="宋体" w:eastAsia="宋体" w:hAnsi="宋体" w:cs="宋体" w:hint="eastAsia"/>
+                <w:b/>
+                <w:bCs/>
+                <w:color w:val="008000"/>
+                <w:kern w:val="0"/>
+                <w:sz w:val="18"/>
+                <w:szCs w:val="18"/>
+                <w:shd w:val="clear" w:color="auto" w:fill="EFEFEF"/>
+              </w:rPr>
+              <w:t>="</w:t>
+            </w:r>
+            <w:proofErr w:type="spellStart"/>
+            <w:r>
+              <w:rPr>
+                <w:rFonts w:ascii="宋体" w:eastAsia="宋体" w:hAnsi="宋体" w:cs="宋体" w:hint="eastAsia"/>
+                <w:b/>
+                <w:bCs/>
+                <w:color w:val="008000"/>
+                <w:kern w:val="0"/>
+                <w:sz w:val="18"/>
+                <w:szCs w:val="18"/>
+                <w:shd w:val="clear" w:color="auto" w:fill="EFEFEF"/>
+              </w:rPr>
+              <w:t>studentResultMap</w:t>
+            </w:r>
+            <w:proofErr w:type="spellEnd"/>
+            <w:r>
+              <w:rPr>
+                <w:rFonts w:ascii="宋体" w:eastAsia="宋体" w:hAnsi="宋体" w:cs="宋体" w:hint="eastAsia"/>
+                <w:b/>
+                <w:bCs/>
+                <w:color w:val="008000"/>
+                <w:kern w:val="0"/>
+                <w:sz w:val="18"/>
+                <w:szCs w:val="18"/>
+                <w:shd w:val="clear" w:color="auto" w:fill="EFEFEF"/>
+              </w:rPr>
+              <w:t xml:space="preserve">" </w:t>
+            </w:r>
+            <w:r>
+              <w:rPr>
+                <w:rFonts w:ascii="宋体" w:eastAsia="宋体" w:hAnsi="宋体" w:cs="宋体" w:hint="eastAsia"/>
+                <w:b/>
+                <w:bCs/>
+                <w:color w:val="0000FF"/>
+                <w:kern w:val="0"/>
+                <w:sz w:val="18"/>
+                <w:szCs w:val="18"/>
+                <w:shd w:val="clear" w:color="auto" w:fill="EFEFEF"/>
+              </w:rPr>
+              <w:t>type</w:t>
+            </w:r>
+            <w:r>
+              <w:rPr>
+                <w:rFonts w:ascii="宋体" w:eastAsia="宋体" w:hAnsi="宋体" w:cs="宋体" w:hint="eastAsia"/>
+                <w:b/>
+                <w:bCs/>
+                <w:color w:val="008000"/>
+                <w:kern w:val="0"/>
+                <w:sz w:val="18"/>
+                <w:szCs w:val="18"/>
+                <w:shd w:val="clear" w:color="auto" w:fill="EFEFEF"/>
+              </w:rPr>
+              <w:t>="Student"</w:t>
+            </w:r>
+            <w:r>
+              <w:rPr>
+                <w:rFonts w:ascii="宋体" w:eastAsia="宋体" w:hAnsi="宋体" w:cs="宋体" w:hint="eastAsia"/>
+                <w:color w:val="000000"/>
+                <w:kern w:val="0"/>
+                <w:sz w:val="18"/>
+                <w:szCs w:val="18"/>
+                <w:shd w:val="clear" w:color="auto" w:fill="EFEFEF"/>
+              </w:rPr>
+              <w:t>&gt;</w:t>
+            </w:r>
+            <w:r>
+              <w:rPr>
+                <w:rFonts w:ascii="宋体" w:eastAsia="宋体" w:hAnsi="宋体" w:cs="宋体" w:hint="eastAsia"/>
+                <w:color w:val="000000"/>
+                <w:kern w:val="0"/>
+                <w:sz w:val="18"/>
+                <w:szCs w:val="18"/>
+              </w:rPr>
+              <w:br/>
+              <w:t xml:space="preserve">    </w:t>
+            </w:r>
+            <w:r>
+              <w:rPr>
+                <w:rFonts w:ascii="宋体" w:eastAsia="宋体" w:hAnsi="宋体" w:cs="宋体" w:hint="eastAsia"/>
+                <w:color w:val="000000"/>
+                <w:kern w:val="0"/>
+                <w:sz w:val="18"/>
+                <w:szCs w:val="18"/>
+                <w:shd w:val="clear" w:color="auto" w:fill="EFEFEF"/>
+              </w:rPr>
+              <w:t>&lt;</w:t>
+            </w:r>
+            <w:r>
+              <w:rPr>
+                <w:rFonts w:ascii="宋体" w:eastAsia="宋体" w:hAnsi="宋体" w:cs="宋体" w:hint="eastAsia"/>
+                <w:b/>
+                <w:bCs/>
+                <w:color w:val="000080"/>
+                <w:kern w:val="0"/>
+                <w:sz w:val="18"/>
+                <w:szCs w:val="18"/>
+                <w:shd w:val="clear" w:color="auto" w:fill="EFEFEF"/>
+              </w:rPr>
+              <w:t xml:space="preserve">id </w:t>
+            </w:r>
+            <w:r>
+              <w:rPr>
+                <w:rFonts w:ascii="宋体" w:eastAsia="宋体" w:hAnsi="宋体" w:cs="宋体" w:hint="eastAsia"/>
+                <w:b/>
+                <w:bCs/>
+                <w:color w:val="0000FF"/>
+                <w:kern w:val="0"/>
+                <w:sz w:val="18"/>
+                <w:szCs w:val="18"/>
+                <w:shd w:val="clear" w:color="auto" w:fill="EFEFEF"/>
+              </w:rPr>
+              <w:t>property</w:t>
+            </w:r>
+            <w:r>
+              <w:rPr>
+                <w:rFonts w:ascii="宋体" w:eastAsia="宋体" w:hAnsi="宋体" w:cs="宋体" w:hint="eastAsia"/>
+                <w:b/>
+                <w:bCs/>
+                <w:color w:val="008000"/>
+                <w:kern w:val="0"/>
+                <w:sz w:val="18"/>
+                <w:szCs w:val="18"/>
+                <w:shd w:val="clear" w:color="auto" w:fill="EFEFEF"/>
+              </w:rPr>
+              <w:t>="</w:t>
+            </w:r>
+            <w:proofErr w:type="spellStart"/>
+            <w:r>
+              <w:rPr>
+                <w:rFonts w:ascii="宋体" w:eastAsia="宋体" w:hAnsi="宋体" w:cs="宋体" w:hint="eastAsia"/>
+                <w:b/>
+                <w:bCs/>
+                <w:color w:val="008000"/>
+                <w:kern w:val="0"/>
+                <w:sz w:val="18"/>
+                <w:szCs w:val="18"/>
+                <w:shd w:val="clear" w:color="auto" w:fill="EFEFEF"/>
+              </w:rPr>
+              <w:t>studId</w:t>
+            </w:r>
+            <w:proofErr w:type="spellEnd"/>
+            <w:r>
+              <w:rPr>
+                <w:rFonts w:ascii="宋体" w:eastAsia="宋体" w:hAnsi="宋体" w:cs="宋体" w:hint="eastAsia"/>
+                <w:b/>
+                <w:bCs/>
+                <w:color w:val="008000"/>
+                <w:kern w:val="0"/>
+                <w:sz w:val="18"/>
+                <w:szCs w:val="18"/>
+                <w:shd w:val="clear" w:color="auto" w:fill="EFEFEF"/>
+              </w:rPr>
+              <w:t xml:space="preserve">" </w:t>
+            </w:r>
+            <w:r>
+              <w:rPr>
+                <w:rFonts w:ascii="宋体" w:eastAsia="宋体" w:hAnsi="宋体" w:cs="宋体" w:hint="eastAsia"/>
+                <w:b/>
+                <w:bCs/>
+                <w:color w:val="0000FF"/>
+                <w:kern w:val="0"/>
+                <w:sz w:val="18"/>
+                <w:szCs w:val="18"/>
+                <w:shd w:val="clear" w:color="auto" w:fill="EFEFEF"/>
+              </w:rPr>
+              <w:t>column</w:t>
+            </w:r>
+            <w:r>
+              <w:rPr>
+                <w:rFonts w:ascii="宋体" w:eastAsia="宋体" w:hAnsi="宋体" w:cs="宋体" w:hint="eastAsia"/>
+                <w:b/>
+                <w:bCs/>
+                <w:color w:val="008000"/>
+                <w:kern w:val="0"/>
+                <w:sz w:val="18"/>
+                <w:szCs w:val="18"/>
+                <w:shd w:val="clear" w:color="auto" w:fill="EFEFEF"/>
+              </w:rPr>
+              <w:t>="</w:t>
+            </w:r>
+            <w:proofErr w:type="spellStart"/>
+            <w:r>
+              <w:rPr>
+                <w:rFonts w:ascii="宋体" w:eastAsia="宋体" w:hAnsi="宋体" w:cs="宋体" w:hint="eastAsia"/>
+                <w:b/>
+                <w:bCs/>
+                <w:color w:val="008000"/>
+                <w:kern w:val="0"/>
+                <w:sz w:val="18"/>
+                <w:szCs w:val="18"/>
+                <w:shd w:val="clear" w:color="auto" w:fill="EFEFEF"/>
+              </w:rPr>
+              <w:t>stud_id</w:t>
+            </w:r>
+            <w:proofErr w:type="spellEnd"/>
+            <w:r>
+              <w:rPr>
+                <w:rFonts w:ascii="宋体" w:eastAsia="宋体" w:hAnsi="宋体" w:cs="宋体" w:hint="eastAsia"/>
+                <w:b/>
+                <w:bCs/>
+                <w:color w:val="008000"/>
+                <w:kern w:val="0"/>
+                <w:sz w:val="18"/>
+                <w:szCs w:val="18"/>
+                <w:shd w:val="clear" w:color="auto" w:fill="EFEFEF"/>
+              </w:rPr>
+              <w:t>"</w:t>
+            </w:r>
+            <w:r>
+              <w:rPr>
+                <w:rFonts w:ascii="宋体" w:eastAsia="宋体" w:hAnsi="宋体" w:cs="宋体" w:hint="eastAsia"/>
+                <w:color w:val="000000"/>
+                <w:kern w:val="0"/>
+                <w:sz w:val="18"/>
+                <w:szCs w:val="18"/>
+                <w:shd w:val="clear" w:color="auto" w:fill="EFEFEF"/>
+              </w:rPr>
+              <w:t>&gt;&lt;/</w:t>
+            </w:r>
+            <w:r>
+              <w:rPr>
+                <w:rFonts w:ascii="宋体" w:eastAsia="宋体" w:hAnsi="宋体" w:cs="宋体" w:hint="eastAsia"/>
+                <w:b/>
+                <w:bCs/>
+                <w:color w:val="000080"/>
+                <w:kern w:val="0"/>
+                <w:sz w:val="18"/>
+                <w:szCs w:val="18"/>
+                <w:shd w:val="clear" w:color="auto" w:fill="EFEFEF"/>
+              </w:rPr>
+              <w:t>id</w:t>
+            </w:r>
+            <w:r>
+              <w:rPr>
+                <w:rFonts w:ascii="宋体" w:eastAsia="宋体" w:hAnsi="宋体" w:cs="宋体" w:hint="eastAsia"/>
+                <w:color w:val="000000"/>
+                <w:kern w:val="0"/>
+                <w:sz w:val="18"/>
+                <w:szCs w:val="18"/>
+                <w:shd w:val="clear" w:color="auto" w:fill="EFEFEF"/>
+              </w:rPr>
+              <w:t>&gt;</w:t>
+            </w:r>
+            <w:r>
+              <w:rPr>
+                <w:rFonts w:ascii="宋体" w:eastAsia="宋体" w:hAnsi="宋体" w:cs="宋体" w:hint="eastAsia"/>
+                <w:color w:val="000000"/>
+                <w:kern w:val="0"/>
+                <w:sz w:val="18"/>
+                <w:szCs w:val="18"/>
+              </w:rPr>
+              <w:br/>
+              <w:t xml:space="preserve">    </w:t>
+            </w:r>
+            <w:r>
+              <w:rPr>
+                <w:rFonts w:ascii="宋体" w:eastAsia="宋体" w:hAnsi="宋体" w:cs="宋体" w:hint="eastAsia"/>
+                <w:color w:val="000000"/>
+                <w:kern w:val="0"/>
+                <w:sz w:val="18"/>
+                <w:szCs w:val="18"/>
+                <w:shd w:val="clear" w:color="auto" w:fill="EFEFEF"/>
+              </w:rPr>
+              <w:t>&lt;</w:t>
+            </w:r>
+            <w:r>
+              <w:rPr>
+                <w:rFonts w:ascii="宋体" w:eastAsia="宋体" w:hAnsi="宋体" w:cs="宋体" w:hint="eastAsia"/>
+                <w:b/>
+                <w:bCs/>
+                <w:color w:val="000080"/>
+                <w:kern w:val="0"/>
+                <w:sz w:val="18"/>
+                <w:szCs w:val="18"/>
+                <w:shd w:val="clear" w:color="auto" w:fill="EFEFEF"/>
+              </w:rPr>
+              <w:t xml:space="preserve">result </w:t>
+            </w:r>
+            <w:r>
+              <w:rPr>
+                <w:rFonts w:ascii="宋体" w:eastAsia="宋体" w:hAnsi="宋体" w:cs="宋体" w:hint="eastAsia"/>
+                <w:b/>
+                <w:bCs/>
+                <w:color w:val="0000FF"/>
+                <w:kern w:val="0"/>
+                <w:sz w:val="18"/>
+                <w:szCs w:val="18"/>
+                <w:shd w:val="clear" w:color="auto" w:fill="EFEFEF"/>
+              </w:rPr>
+              <w:t>property</w:t>
+            </w:r>
+            <w:r>
+              <w:rPr>
+                <w:rFonts w:ascii="宋体" w:eastAsia="宋体" w:hAnsi="宋体" w:cs="宋体" w:hint="eastAsia"/>
+                <w:b/>
+                <w:bCs/>
+                <w:color w:val="008000"/>
+                <w:kern w:val="0"/>
+                <w:sz w:val="18"/>
+                <w:szCs w:val="18"/>
+                <w:shd w:val="clear" w:color="auto" w:fill="EFEFEF"/>
+              </w:rPr>
+              <w:t xml:space="preserve">="name" </w:t>
+            </w:r>
+            <w:r>
+              <w:rPr>
+                <w:rFonts w:ascii="宋体" w:eastAsia="宋体" w:hAnsi="宋体" w:cs="宋体" w:hint="eastAsia"/>
+                <w:b/>
+                <w:bCs/>
+                <w:color w:val="0000FF"/>
+                <w:kern w:val="0"/>
+                <w:sz w:val="18"/>
+                <w:szCs w:val="18"/>
+                <w:shd w:val="clear" w:color="auto" w:fill="EFEFEF"/>
+              </w:rPr>
+              <w:t>column</w:t>
+            </w:r>
+            <w:r>
+              <w:rPr>
+                <w:rFonts w:ascii="宋体" w:eastAsia="宋体" w:hAnsi="宋体" w:cs="宋体" w:hint="eastAsia"/>
+                <w:b/>
+                <w:bCs/>
+                <w:color w:val="008000"/>
+                <w:kern w:val="0"/>
+                <w:sz w:val="18"/>
+                <w:szCs w:val="18"/>
+                <w:shd w:val="clear" w:color="auto" w:fill="EFEFEF"/>
+              </w:rPr>
+              <w:t>="name"</w:t>
+            </w:r>
+            <w:r>
+              <w:rPr>
+                <w:rFonts w:ascii="宋体" w:eastAsia="宋体" w:hAnsi="宋体" w:cs="宋体" w:hint="eastAsia"/>
+                <w:color w:val="000000"/>
+                <w:kern w:val="0"/>
+                <w:sz w:val="18"/>
+                <w:szCs w:val="18"/>
+                <w:shd w:val="clear" w:color="auto" w:fill="EFEFEF"/>
+              </w:rPr>
+              <w:t>&gt;&lt;/</w:t>
+            </w:r>
+            <w:r>
+              <w:rPr>
+                <w:rFonts w:ascii="宋体" w:eastAsia="宋体" w:hAnsi="宋体" w:cs="宋体" w:hint="eastAsia"/>
+                <w:b/>
+                <w:bCs/>
+                <w:color w:val="000080"/>
+                <w:kern w:val="0"/>
+                <w:sz w:val="18"/>
+                <w:szCs w:val="18"/>
+                <w:shd w:val="clear" w:color="auto" w:fill="EFEFEF"/>
+              </w:rPr>
+              <w:t>result</w:t>
+            </w:r>
+            <w:r>
+              <w:rPr>
+                <w:rFonts w:ascii="宋体" w:eastAsia="宋体" w:hAnsi="宋体" w:cs="宋体" w:hint="eastAsia"/>
+                <w:color w:val="000000"/>
+                <w:kern w:val="0"/>
+                <w:sz w:val="18"/>
+                <w:szCs w:val="18"/>
+                <w:shd w:val="clear" w:color="auto" w:fill="EFEFEF"/>
+              </w:rPr>
+              <w:t>&gt;</w:t>
+            </w:r>
+            <w:r>
+              <w:rPr>
+                <w:rFonts w:ascii="宋体" w:eastAsia="宋体" w:hAnsi="宋体" w:cs="宋体" w:hint="eastAsia"/>
+                <w:color w:val="000000"/>
+                <w:kern w:val="0"/>
+                <w:sz w:val="18"/>
+                <w:szCs w:val="18"/>
+              </w:rPr>
+              <w:br/>
+              <w:t xml:space="preserve">    </w:t>
+            </w:r>
+            <w:r>
+              <w:rPr>
+                <w:rFonts w:ascii="宋体" w:eastAsia="宋体" w:hAnsi="宋体" w:cs="宋体" w:hint="eastAsia"/>
+                <w:color w:val="000000"/>
+                <w:kern w:val="0"/>
+                <w:sz w:val="18"/>
+                <w:szCs w:val="18"/>
+                <w:shd w:val="clear" w:color="auto" w:fill="EFEFEF"/>
+              </w:rPr>
+              <w:t>&lt;</w:t>
+            </w:r>
+            <w:r>
+              <w:rPr>
+                <w:rFonts w:ascii="宋体" w:eastAsia="宋体" w:hAnsi="宋体" w:cs="宋体" w:hint="eastAsia"/>
+                <w:b/>
+                <w:bCs/>
+                <w:color w:val="000080"/>
+                <w:kern w:val="0"/>
+                <w:sz w:val="18"/>
+                <w:szCs w:val="18"/>
+                <w:shd w:val="clear" w:color="auto" w:fill="EFEFEF"/>
+              </w:rPr>
+              <w:t xml:space="preserve">result </w:t>
+            </w:r>
+            <w:r>
+              <w:rPr>
+                <w:rFonts w:ascii="宋体" w:eastAsia="宋体" w:hAnsi="宋体" w:cs="宋体" w:hint="eastAsia"/>
+                <w:b/>
+                <w:bCs/>
+                <w:color w:val="0000FF"/>
+                <w:kern w:val="0"/>
+                <w:sz w:val="18"/>
+                <w:szCs w:val="18"/>
+                <w:shd w:val="clear" w:color="auto" w:fill="EFEFEF"/>
+              </w:rPr>
+              <w:t>property</w:t>
+            </w:r>
+            <w:r>
+              <w:rPr>
+                <w:rFonts w:ascii="宋体" w:eastAsia="宋体" w:hAnsi="宋体" w:cs="宋体" w:hint="eastAsia"/>
+                <w:b/>
+                <w:bCs/>
+                <w:color w:val="008000"/>
+                <w:kern w:val="0"/>
+                <w:sz w:val="18"/>
+                <w:szCs w:val="18"/>
+                <w:shd w:val="clear" w:color="auto" w:fill="EFEFEF"/>
+              </w:rPr>
+              <w:t xml:space="preserve">="email" </w:t>
+            </w:r>
+            <w:r>
+              <w:rPr>
+                <w:rFonts w:ascii="宋体" w:eastAsia="宋体" w:hAnsi="宋体" w:cs="宋体" w:hint="eastAsia"/>
+                <w:b/>
+                <w:bCs/>
+                <w:color w:val="0000FF"/>
+                <w:kern w:val="0"/>
+                <w:sz w:val="18"/>
+                <w:szCs w:val="18"/>
+                <w:shd w:val="clear" w:color="auto" w:fill="EFEFEF"/>
+              </w:rPr>
+              <w:t>column</w:t>
+            </w:r>
+            <w:r>
+              <w:rPr>
+                <w:rFonts w:ascii="宋体" w:eastAsia="宋体" w:hAnsi="宋体" w:cs="宋体" w:hint="eastAsia"/>
+                <w:b/>
+                <w:bCs/>
+                <w:color w:val="008000"/>
+                <w:kern w:val="0"/>
+                <w:sz w:val="18"/>
+                <w:szCs w:val="18"/>
+                <w:shd w:val="clear" w:color="auto" w:fill="EFEFEF"/>
+              </w:rPr>
+              <w:t>="email"</w:t>
+            </w:r>
+            <w:r>
+              <w:rPr>
+                <w:rFonts w:ascii="宋体" w:eastAsia="宋体" w:hAnsi="宋体" w:cs="宋体" w:hint="eastAsia"/>
+                <w:color w:val="000000"/>
+                <w:kern w:val="0"/>
+                <w:sz w:val="18"/>
+                <w:szCs w:val="18"/>
+                <w:shd w:val="clear" w:color="auto" w:fill="EFEFEF"/>
+              </w:rPr>
+              <w:t>&gt;&lt;/</w:t>
+            </w:r>
+            <w:r>
+              <w:rPr>
+                <w:rFonts w:ascii="宋体" w:eastAsia="宋体" w:hAnsi="宋体" w:cs="宋体" w:hint="eastAsia"/>
+                <w:b/>
+                <w:bCs/>
+                <w:color w:val="000080"/>
+                <w:kern w:val="0"/>
+                <w:sz w:val="18"/>
+                <w:szCs w:val="18"/>
+                <w:shd w:val="clear" w:color="auto" w:fill="EFEFEF"/>
+              </w:rPr>
+              <w:t>result</w:t>
+            </w:r>
+            <w:r>
+              <w:rPr>
+                <w:rFonts w:ascii="宋体" w:eastAsia="宋体" w:hAnsi="宋体" w:cs="宋体" w:hint="eastAsia"/>
+                <w:color w:val="000000"/>
+                <w:kern w:val="0"/>
+                <w:sz w:val="18"/>
+                <w:szCs w:val="18"/>
+                <w:shd w:val="clear" w:color="auto" w:fill="EFEFEF"/>
+              </w:rPr>
+              <w:t>&gt;</w:t>
+            </w:r>
+            <w:r>
+              <w:rPr>
+                <w:rFonts w:ascii="宋体" w:eastAsia="宋体" w:hAnsi="宋体" w:cs="宋体" w:hint="eastAsia"/>
+                <w:color w:val="000000"/>
+                <w:kern w:val="0"/>
+                <w:sz w:val="18"/>
+                <w:szCs w:val="18"/>
+              </w:rPr>
+              <w:br/>
+            </w:r>
+            <w:r>
+              <w:rPr>
+                <w:rFonts w:ascii="宋体" w:eastAsia="宋体" w:hAnsi="宋体" w:cs="宋体" w:hint="eastAsia"/>
+                <w:color w:val="000000"/>
+                <w:kern w:val="0"/>
+                <w:sz w:val="18"/>
+                <w:szCs w:val="18"/>
+                <w:shd w:val="clear" w:color="auto" w:fill="EFEFEF"/>
+              </w:rPr>
+              <w:t>&lt;/</w:t>
+            </w:r>
+            <w:proofErr w:type="spellStart"/>
+            <w:r>
+              <w:rPr>
+                <w:rFonts w:ascii="宋体" w:eastAsia="宋体" w:hAnsi="宋体" w:cs="宋体" w:hint="eastAsia"/>
+                <w:b/>
+                <w:bCs/>
+                <w:color w:val="000080"/>
+                <w:kern w:val="0"/>
+                <w:sz w:val="18"/>
+                <w:szCs w:val="18"/>
+                <w:shd w:val="clear" w:color="auto" w:fill="EFEFEF"/>
+              </w:rPr>
+              <w:t>resultMap</w:t>
+            </w:r>
+            <w:proofErr w:type="spellEnd"/>
+            <w:r>
+              <w:rPr>
+                <w:rFonts w:ascii="宋体" w:eastAsia="宋体" w:hAnsi="宋体" w:cs="宋体" w:hint="eastAsia"/>
+                <w:color w:val="000000"/>
+                <w:kern w:val="0"/>
+                <w:sz w:val="18"/>
+                <w:szCs w:val="18"/>
+                <w:shd w:val="clear" w:color="auto" w:fill="EFEFEF"/>
+              </w:rPr>
+              <w:t>&gt;</w:t>
+            </w:r>
+            <w:r>
+              <w:rPr>
+                <w:rFonts w:ascii="宋体" w:eastAsia="宋体" w:hAnsi="宋体" w:cs="宋体" w:hint="eastAsia"/>
+                <w:color w:val="000000"/>
+                <w:kern w:val="0"/>
+                <w:sz w:val="18"/>
+                <w:szCs w:val="18"/>
+              </w:rPr>
+              <w:br/>
+            </w:r>
+            <w:r>
+              <w:rPr>
+                <w:rFonts w:ascii="宋体" w:eastAsia="宋体" w:hAnsi="宋体" w:cs="宋体" w:hint="eastAsia"/>
+                <w:color w:val="000000"/>
+                <w:kern w:val="0"/>
+                <w:sz w:val="18"/>
+                <w:szCs w:val="18"/>
+                <w:shd w:val="clear" w:color="auto" w:fill="EFEFEF"/>
+              </w:rPr>
+              <w:t>&lt;</w:t>
+            </w:r>
+            <w:r>
+              <w:rPr>
+                <w:rFonts w:ascii="宋体" w:eastAsia="宋体" w:hAnsi="宋体" w:cs="宋体" w:hint="eastAsia"/>
+                <w:b/>
+                <w:bCs/>
+                <w:color w:val="000080"/>
+                <w:kern w:val="0"/>
+                <w:sz w:val="18"/>
+                <w:szCs w:val="18"/>
+                <w:shd w:val="clear" w:color="auto" w:fill="EFEFEF"/>
+              </w:rPr>
+              <w:t xml:space="preserve">select </w:t>
+            </w:r>
+            <w:r>
+              <w:rPr>
+                <w:rFonts w:ascii="宋体" w:eastAsia="宋体" w:hAnsi="宋体" w:cs="宋体" w:hint="eastAsia"/>
+                <w:b/>
+                <w:bCs/>
+                <w:color w:val="0000FF"/>
+                <w:kern w:val="0"/>
+                <w:sz w:val="18"/>
+                <w:szCs w:val="18"/>
+                <w:shd w:val="clear" w:color="auto" w:fill="EFEFEF"/>
+              </w:rPr>
+              <w:t>id</w:t>
+            </w:r>
+            <w:r>
+              <w:rPr>
+                <w:rFonts w:ascii="宋体" w:eastAsia="宋体" w:hAnsi="宋体" w:cs="宋体" w:hint="eastAsia"/>
+                <w:b/>
+                <w:bCs/>
+                <w:color w:val="008000"/>
+                <w:kern w:val="0"/>
+                <w:sz w:val="18"/>
+                <w:szCs w:val="18"/>
+                <w:shd w:val="clear" w:color="auto" w:fill="EFEFEF"/>
+              </w:rPr>
+              <w:t>="</w:t>
+            </w:r>
+            <w:proofErr w:type="spellStart"/>
+            <w:r>
+              <w:rPr>
+                <w:rFonts w:ascii="宋体" w:eastAsia="宋体" w:hAnsi="宋体" w:cs="宋体" w:hint="eastAsia"/>
+                <w:b/>
+                <w:bCs/>
+                <w:color w:val="008000"/>
+                <w:kern w:val="0"/>
+                <w:sz w:val="18"/>
+                <w:szCs w:val="18"/>
+                <w:shd w:val="clear" w:color="auto" w:fill="EFEFEF"/>
+              </w:rPr>
+              <w:t>selectStudent</w:t>
+            </w:r>
+            <w:proofErr w:type="spellEnd"/>
+            <w:r>
+              <w:rPr>
+                <w:rFonts w:ascii="宋体" w:eastAsia="宋体" w:hAnsi="宋体" w:cs="宋体" w:hint="eastAsia"/>
+                <w:b/>
+                <w:bCs/>
+                <w:color w:val="008000"/>
+                <w:kern w:val="0"/>
+                <w:sz w:val="18"/>
+                <w:szCs w:val="18"/>
+                <w:shd w:val="clear" w:color="auto" w:fill="EFEFEF"/>
+              </w:rPr>
+              <w:t xml:space="preserve">" </w:t>
+            </w:r>
+            <w:proofErr w:type="spellStart"/>
+            <w:r>
+              <w:rPr>
+                <w:rFonts w:ascii="宋体" w:eastAsia="宋体" w:hAnsi="宋体" w:cs="宋体" w:hint="eastAsia"/>
+                <w:b/>
+                <w:bCs/>
+                <w:color w:val="0000FF"/>
+                <w:kern w:val="0"/>
+                <w:sz w:val="18"/>
+                <w:szCs w:val="18"/>
+                <w:shd w:val="clear" w:color="auto" w:fill="EFEFEF"/>
+              </w:rPr>
+              <w:t>parameterType</w:t>
+            </w:r>
+            <w:proofErr w:type="spellEnd"/>
+            <w:r>
+              <w:rPr>
+                <w:rFonts w:ascii="宋体" w:eastAsia="宋体" w:hAnsi="宋体" w:cs="宋体" w:hint="eastAsia"/>
+                <w:b/>
+                <w:bCs/>
+                <w:color w:val="008000"/>
+                <w:kern w:val="0"/>
+                <w:sz w:val="18"/>
+                <w:szCs w:val="18"/>
+                <w:shd w:val="clear" w:color="auto" w:fill="EFEFEF"/>
+              </w:rPr>
+              <w:t>="</w:t>
+            </w:r>
+            <w:proofErr w:type="spellStart"/>
+            <w:r>
+              <w:rPr>
+                <w:rFonts w:ascii="宋体" w:eastAsia="宋体" w:hAnsi="宋体" w:cs="宋体" w:hint="eastAsia"/>
+                <w:b/>
+                <w:bCs/>
+                <w:color w:val="008000"/>
+                <w:kern w:val="0"/>
+                <w:sz w:val="18"/>
+                <w:szCs w:val="18"/>
+                <w:shd w:val="clear" w:color="auto" w:fill="EFEFEF"/>
+              </w:rPr>
+              <w:t>int</w:t>
+            </w:r>
+            <w:proofErr w:type="spellEnd"/>
+            <w:r>
+              <w:rPr>
+                <w:rFonts w:ascii="宋体" w:eastAsia="宋体" w:hAnsi="宋体" w:cs="宋体" w:hint="eastAsia"/>
+                <w:b/>
+                <w:bCs/>
+                <w:color w:val="008000"/>
+                <w:kern w:val="0"/>
+                <w:sz w:val="18"/>
+                <w:szCs w:val="18"/>
+                <w:shd w:val="clear" w:color="auto" w:fill="EFEFEF"/>
+              </w:rPr>
+              <w:t xml:space="preserve">" </w:t>
+            </w:r>
+            <w:proofErr w:type="spellStart"/>
+            <w:r>
+              <w:rPr>
+                <w:rFonts w:ascii="宋体" w:eastAsia="宋体" w:hAnsi="宋体" w:cs="宋体" w:hint="eastAsia"/>
+                <w:b/>
+                <w:bCs/>
+                <w:color w:val="0000FF"/>
+                <w:kern w:val="0"/>
+                <w:sz w:val="18"/>
+                <w:szCs w:val="18"/>
+                <w:shd w:val="clear" w:color="auto" w:fill="EFEFEF"/>
+              </w:rPr>
+              <w:t>resultMap</w:t>
+            </w:r>
+            <w:proofErr w:type="spellEnd"/>
+            <w:r>
+              <w:rPr>
+                <w:rFonts w:ascii="宋体" w:eastAsia="宋体" w:hAnsi="宋体" w:cs="宋体" w:hint="eastAsia"/>
+                <w:b/>
+                <w:bCs/>
+                <w:color w:val="008000"/>
+                <w:kern w:val="0"/>
+                <w:sz w:val="18"/>
+                <w:szCs w:val="18"/>
+                <w:shd w:val="clear" w:color="auto" w:fill="EFEFEF"/>
+              </w:rPr>
+              <w:t>="</w:t>
+            </w:r>
+            <w:proofErr w:type="spellStart"/>
+            <w:r>
+              <w:rPr>
+                <w:rFonts w:ascii="宋体" w:eastAsia="宋体" w:hAnsi="宋体" w:cs="宋体" w:hint="eastAsia"/>
+                <w:b/>
+                <w:bCs/>
+                <w:color w:val="008000"/>
+                <w:kern w:val="0"/>
+                <w:sz w:val="18"/>
+                <w:szCs w:val="18"/>
+                <w:shd w:val="clear" w:color="auto" w:fill="EFEFEF"/>
+              </w:rPr>
+              <w:t>studentResultMap</w:t>
+            </w:r>
+            <w:proofErr w:type="spellEnd"/>
+            <w:r>
+              <w:rPr>
+                <w:rFonts w:ascii="宋体" w:eastAsia="宋体" w:hAnsi="宋体" w:cs="宋体" w:hint="eastAsia"/>
+                <w:b/>
+                <w:bCs/>
+                <w:color w:val="008000"/>
+                <w:kern w:val="0"/>
+                <w:sz w:val="18"/>
+                <w:szCs w:val="18"/>
+                <w:shd w:val="clear" w:color="auto" w:fill="EFEFEF"/>
+              </w:rPr>
+              <w:t>"</w:t>
+            </w:r>
+            <w:r>
+              <w:rPr>
+                <w:rFonts w:ascii="宋体" w:eastAsia="宋体" w:hAnsi="宋体" w:cs="宋体" w:hint="eastAsia"/>
+                <w:color w:val="000000"/>
+                <w:kern w:val="0"/>
+                <w:sz w:val="18"/>
+                <w:szCs w:val="18"/>
+                <w:shd w:val="clear" w:color="auto" w:fill="EFEFEF"/>
+              </w:rPr>
+              <w:t>&gt;</w:t>
+            </w:r>
+            <w:r>
+              <w:rPr>
+                <w:rFonts w:ascii="宋体" w:eastAsia="宋体" w:hAnsi="宋体" w:cs="宋体" w:hint="eastAsia"/>
+                <w:color w:val="000000"/>
+                <w:kern w:val="0"/>
+                <w:sz w:val="18"/>
+                <w:szCs w:val="18"/>
+              </w:rPr>
+              <w:br/>
+              <w:t xml:space="preserve">    select </w:t>
+            </w:r>
+            <w:proofErr w:type="spellStart"/>
+            <w:r>
+              <w:rPr>
+                <w:rFonts w:ascii="宋体" w:eastAsia="宋体" w:hAnsi="宋体" w:cs="宋体" w:hint="eastAsia"/>
+                <w:color w:val="000000"/>
+                <w:kern w:val="0"/>
+                <w:sz w:val="18"/>
+                <w:szCs w:val="18"/>
+              </w:rPr>
+              <w:t>stud_id</w:t>
+            </w:r>
+            <w:proofErr w:type="spellEnd"/>
+            <w:r>
+              <w:rPr>
+                <w:rFonts w:ascii="宋体" w:eastAsia="宋体" w:hAnsi="宋体" w:cs="宋体" w:hint="eastAsia"/>
+                <w:color w:val="000000"/>
+                <w:kern w:val="0"/>
+                <w:sz w:val="18"/>
+                <w:szCs w:val="18"/>
+              </w:rPr>
+              <w:t xml:space="preserve">, name, email from Students where </w:t>
+            </w:r>
+            <w:proofErr w:type="spellStart"/>
+            <w:r>
+              <w:rPr>
+                <w:rFonts w:ascii="宋体" w:eastAsia="宋体" w:hAnsi="宋体" w:cs="宋体" w:hint="eastAsia"/>
+                <w:color w:val="000000"/>
+                <w:kern w:val="0"/>
+                <w:sz w:val="18"/>
+                <w:szCs w:val="18"/>
+              </w:rPr>
+              <w:t>stud_id</w:t>
+            </w:r>
+            <w:proofErr w:type="spellEnd"/>
+            <w:r>
+              <w:rPr>
+                <w:rFonts w:ascii="宋体" w:eastAsia="宋体" w:hAnsi="宋体" w:cs="宋体" w:hint="eastAsia"/>
+                <w:color w:val="000000"/>
+                <w:kern w:val="0"/>
+                <w:sz w:val="18"/>
+                <w:szCs w:val="18"/>
+              </w:rPr>
+              <w:t>=#{</w:t>
+            </w:r>
+            <w:proofErr w:type="spellStart"/>
+            <w:r>
+              <w:rPr>
+                <w:rFonts w:ascii="宋体" w:eastAsia="宋体" w:hAnsi="宋体" w:cs="宋体" w:hint="eastAsia"/>
+                <w:color w:val="000000"/>
+                <w:kern w:val="0"/>
+                <w:sz w:val="18"/>
+                <w:szCs w:val="18"/>
+              </w:rPr>
+              <w:t>studId</w:t>
+            </w:r>
+            <w:proofErr w:type="spellEnd"/>
+            <w:r>
+              <w:rPr>
+                <w:rFonts w:ascii="宋体" w:eastAsia="宋体" w:hAnsi="宋体" w:cs="宋体" w:hint="eastAsia"/>
+                <w:color w:val="000000"/>
+                <w:kern w:val="0"/>
+                <w:sz w:val="18"/>
+                <w:szCs w:val="18"/>
+              </w:rPr>
+              <w:t>}</w:t>
+            </w:r>
+            <w:r>
+              <w:rPr>
+                <w:rFonts w:ascii="宋体" w:eastAsia="宋体" w:hAnsi="宋体" w:cs="宋体" w:hint="eastAsia"/>
+                <w:color w:val="000000"/>
+                <w:kern w:val="0"/>
+                <w:sz w:val="18"/>
+                <w:szCs w:val="18"/>
+              </w:rPr>
+              <w:br/>
+            </w:r>
+            <w:r>
+              <w:rPr>
+                <w:rFonts w:ascii="宋体" w:eastAsia="宋体" w:hAnsi="宋体" w:cs="宋体" w:hint="eastAsia"/>
+                <w:color w:val="000000"/>
+                <w:kern w:val="0"/>
+                <w:sz w:val="18"/>
+                <w:szCs w:val="18"/>
+                <w:shd w:val="clear" w:color="auto" w:fill="EFEFEF"/>
+              </w:rPr>
+              <w:t>&lt;/</w:t>
+            </w:r>
+            <w:r>
+              <w:rPr>
+                <w:rFonts w:ascii="宋体" w:eastAsia="宋体" w:hAnsi="宋体" w:cs="宋体" w:hint="eastAsia"/>
+                <w:b/>
+                <w:bCs/>
+                <w:color w:val="000080"/>
+                <w:kern w:val="0"/>
+                <w:sz w:val="18"/>
+                <w:szCs w:val="18"/>
+                <w:shd w:val="clear" w:color="auto" w:fill="EFEFEF"/>
+              </w:rPr>
+              <w:t>select</w:t>
+            </w:r>
+            <w:r>
+              <w:rPr>
+                <w:rFonts w:ascii="宋体" w:eastAsia="宋体" w:hAnsi="宋体" w:cs="宋体" w:hint="eastAsia"/>
+                <w:color w:val="000000"/>
+                <w:kern w:val="0"/>
+                <w:sz w:val="18"/>
+                <w:szCs w:val="18"/>
+                <w:shd w:val="clear" w:color="auto" w:fill="EFEFEF"/>
+              </w:rPr>
+              <w:t>&gt;</w:t>
+            </w:r>
+          </w:p>
+        </w:tc>
+      </w:tr>
+    </w:tbl>
+    <w:p>
+      <w:pPr>
+        <w:rPr>
+          <w:rFonts w:ascii="Helvetica" w:hAnsi="Helvetica" w:cs="Helvetica" w:hint="eastAsia"/>
+          <w:color w:val="333333"/>
+          <w:szCs w:val="21"/>
+          <w:shd w:val="clear" w:color="auto" w:fill="FFFFFF"/>
+        </w:rPr>
+      </w:pPr>
+      <w:r>
+        <w:rPr>
+          <w:rFonts w:ascii="Helvetica" w:hAnsi="Helvetica" w:cs="Helvetica" w:hint="eastAsia"/>
+          <w:color w:val="333333"/>
+          <w:szCs w:val="21"/>
+          <w:shd w:val="clear" w:color="auto" w:fill="FFFFFF"/>
+        </w:rPr>
+        <w:t>接口：</w:t>
+      </w:r>
+    </w:p>
+    <w:tbl>
+      <w:tblPr>
+        <w:tblStyle w:val="a6"/>
+        <w:tblW w:w="0" w:type="auto"/>
+        <w:tblLook w:val="04A0" w:firstRow="1" w:lastRow="0" w:firstColumn="1" w:lastColumn="0" w:noHBand="0" w:noVBand="1"/>
+      </w:tblPr>
+      <w:tblGrid>
+        <w:gridCol w:w="8522"/>
+      </w:tblGrid>
+      <w:tr>
+        <w:tc>
+          <w:tcPr>
+            <w:tcW w:w="8522" w:type="dxa"/>
+          </w:tcPr>
+          <w:p>
+            <w:pPr>
+              <w:widowControl/>
+              <w:shd w:val="clear" w:color="auto" w:fill="FFFFFF"/>
+              <w:tabs>
+                <w:tab w:val="left" w:pos="916"/>
+                <w:tab w:val="left" w:pos="1832"/>
+                <w:tab w:val="left" w:pos="2748"/>
+                <w:tab w:val="left" w:pos="3664"/>
+                <w:tab w:val="left" w:pos="4580"/>
+                <w:tab w:val="left" w:pos="5496"/>
+                <w:tab w:val="left" w:pos="6412"/>
+                <w:tab w:val="left" w:pos="7328"/>
+                <w:tab w:val="left" w:pos="8244"/>
+                <w:tab w:val="left" w:pos="9160"/>
+                <w:tab w:val="left" w:pos="10076"/>
+                <w:tab w:val="left" w:pos="10992"/>
+                <w:tab w:val="left" w:pos="11908"/>
+                <w:tab w:val="left" w:pos="12824"/>
+                <w:tab w:val="left" w:pos="13740"/>
+                <w:tab w:val="left" w:pos="14656"/>
+              </w:tabs>
+              <w:jc w:val="left"/>
+              <w:rPr>
+                <w:rFonts w:ascii="宋体" w:eastAsia="宋体" w:hAnsi="宋体" w:cs="宋体"/>
+                <w:color w:val="000000"/>
+                <w:kern w:val="0"/>
+                <w:sz w:val="18"/>
+                <w:szCs w:val="18"/>
+              </w:rPr>
+            </w:pPr>
+            <w:r>
+              <w:rPr>
+                <w:rFonts w:ascii="宋体" w:eastAsia="宋体" w:hAnsi="宋体" w:cs="宋体" w:hint="eastAsia"/>
+                <w:b/>
+                <w:bCs/>
+                <w:color w:val="000080"/>
+                <w:kern w:val="0"/>
+                <w:sz w:val="18"/>
+                <w:szCs w:val="18"/>
+              </w:rPr>
+              <w:t xml:space="preserve">public </w:t>
+            </w:r>
+            <w:r>
+              <w:rPr>
+                <w:rFonts w:ascii="宋体" w:eastAsia="宋体" w:hAnsi="宋体" w:cs="宋体" w:hint="eastAsia"/>
+                <w:color w:val="000000"/>
+                <w:kern w:val="0"/>
+                <w:sz w:val="18"/>
+                <w:szCs w:val="18"/>
+              </w:rPr>
+              <w:t xml:space="preserve">List&lt;Student&gt; </w:t>
+            </w:r>
+            <w:proofErr w:type="spellStart"/>
+            <w:r>
+              <w:rPr>
+                <w:rFonts w:ascii="宋体" w:eastAsia="宋体" w:hAnsi="宋体" w:cs="宋体" w:hint="eastAsia"/>
+                <w:color w:val="000000"/>
+                <w:kern w:val="0"/>
+                <w:sz w:val="18"/>
+                <w:szCs w:val="18"/>
+              </w:rPr>
+              <w:t>selectStudent</w:t>
+            </w:r>
+            <w:proofErr w:type="spellEnd"/>
+            <w:r>
+              <w:rPr>
+                <w:rFonts w:ascii="宋体" w:eastAsia="宋体" w:hAnsi="宋体" w:cs="宋体" w:hint="eastAsia"/>
+                <w:color w:val="000000"/>
+                <w:kern w:val="0"/>
+                <w:sz w:val="18"/>
+                <w:szCs w:val="18"/>
+              </w:rPr>
+              <w:t>(</w:t>
+            </w:r>
+            <w:proofErr w:type="spellStart"/>
+            <w:r>
+              <w:rPr>
+                <w:rFonts w:ascii="宋体" w:eastAsia="宋体" w:hAnsi="宋体" w:cs="宋体" w:hint="eastAsia"/>
+                <w:b/>
+                <w:bCs/>
+                <w:color w:val="000080"/>
+                <w:kern w:val="0"/>
+                <w:sz w:val="18"/>
+                <w:szCs w:val="18"/>
+              </w:rPr>
+              <w:t>int</w:t>
+            </w:r>
+            <w:proofErr w:type="spellEnd"/>
+            <w:r>
+              <w:rPr>
+                <w:rFonts w:ascii="宋体" w:eastAsia="宋体" w:hAnsi="宋体" w:cs="宋体" w:hint="eastAsia"/>
+                <w:b/>
+                <w:bCs/>
+                <w:color w:val="000080"/>
+                <w:kern w:val="0"/>
+                <w:sz w:val="18"/>
+                <w:szCs w:val="18"/>
+              </w:rPr>
+              <w:t xml:space="preserve"> </w:t>
+            </w:r>
+            <w:r>
+              <w:rPr>
+                <w:rFonts w:ascii="宋体" w:eastAsia="宋体" w:hAnsi="宋体" w:cs="宋体" w:hint="eastAsia"/>
+                <w:color w:val="000000"/>
+                <w:kern w:val="0"/>
+                <w:sz w:val="18"/>
+                <w:szCs w:val="18"/>
+              </w:rPr>
+              <w:t>id);</w:t>
+            </w:r>
+          </w:p>
+          <w:p>
+            <w:pPr>
+              <w:rPr>
+                <w:rFonts w:ascii="Helvetica" w:hAnsi="Helvetica" w:cs="Helvetica" w:hint="eastAsia"/>
+                <w:color w:val="333333"/>
+                <w:szCs w:val="21"/>
+                <w:shd w:val="clear" w:color="auto" w:fill="FFFFFF"/>
+              </w:rPr>
+            </w:pPr>
+            <w:r>
+              <w:rPr>
+                <w:rFonts w:ascii="Helvetica" w:hAnsi="Helvetica" w:cs="Helvetica" w:hint="eastAsia"/>
+                <w:color w:val="333333"/>
+                <w:szCs w:val="21"/>
+                <w:shd w:val="clear" w:color="auto" w:fill="FFFFFF"/>
+              </w:rPr>
+              <w:t>或者</w:t>
+            </w:r>
+          </w:p>
+          <w:p>
+            <w:pPr>
+              <w:widowControl/>
+              <w:shd w:val="clear" w:color="auto" w:fill="FFFFFF"/>
+              <w:tabs>
+                <w:tab w:val="left" w:pos="916"/>
+                <w:tab w:val="left" w:pos="1832"/>
+                <w:tab w:val="left" w:pos="2748"/>
+                <w:tab w:val="left" w:pos="3664"/>
+                <w:tab w:val="left" w:pos="4580"/>
+                <w:tab w:val="left" w:pos="5496"/>
+                <w:tab w:val="left" w:pos="6412"/>
+                <w:tab w:val="left" w:pos="7328"/>
+                <w:tab w:val="left" w:pos="8244"/>
+                <w:tab w:val="left" w:pos="9160"/>
+                <w:tab w:val="left" w:pos="10076"/>
+                <w:tab w:val="left" w:pos="10992"/>
+                <w:tab w:val="left" w:pos="11908"/>
+                <w:tab w:val="left" w:pos="12824"/>
+                <w:tab w:val="left" w:pos="13740"/>
+                <w:tab w:val="left" w:pos="14656"/>
+              </w:tabs>
+              <w:jc w:val="left"/>
+              <w:rPr>
+                <w:rFonts w:ascii="宋体" w:eastAsia="宋体" w:hAnsi="宋体" w:cs="宋体"/>
+                <w:color w:val="000000"/>
+                <w:kern w:val="0"/>
+                <w:sz w:val="18"/>
+                <w:szCs w:val="18"/>
+              </w:rPr>
+            </w:pPr>
+            <w:r>
+              <w:rPr>
+                <w:rFonts w:ascii="宋体" w:eastAsia="宋体" w:hAnsi="宋体" w:cs="宋体" w:hint="eastAsia"/>
+                <w:b/>
+                <w:bCs/>
+                <w:color w:val="000080"/>
+                <w:kern w:val="0"/>
+                <w:sz w:val="18"/>
+                <w:szCs w:val="18"/>
+              </w:rPr>
+              <w:t xml:space="preserve">public </w:t>
+            </w:r>
+            <w:r>
+              <w:rPr>
+                <w:rFonts w:ascii="宋体" w:eastAsia="宋体" w:hAnsi="宋体" w:cs="宋体" w:hint="eastAsia"/>
+                <w:color w:val="000000"/>
+                <w:kern w:val="0"/>
+                <w:sz w:val="18"/>
+                <w:szCs w:val="18"/>
+              </w:rPr>
+              <w:t>Student</w:t>
+            </w:r>
+            <w:r>
+              <w:rPr>
+                <w:rFonts w:ascii="宋体" w:eastAsia="宋体" w:hAnsi="宋体" w:cs="宋体" w:hint="eastAsia"/>
+                <w:color w:val="000000"/>
+                <w:kern w:val="0"/>
+                <w:sz w:val="18"/>
+                <w:szCs w:val="18"/>
+              </w:rPr>
+              <w:t xml:space="preserve"> </w:t>
+            </w:r>
+            <w:proofErr w:type="spellStart"/>
+            <w:r>
+              <w:rPr>
+                <w:rFonts w:ascii="宋体" w:eastAsia="宋体" w:hAnsi="宋体" w:cs="宋体" w:hint="eastAsia"/>
+                <w:color w:val="000000"/>
+                <w:kern w:val="0"/>
+                <w:sz w:val="18"/>
+                <w:szCs w:val="18"/>
+              </w:rPr>
+              <w:t>selectStudent</w:t>
+            </w:r>
+            <w:proofErr w:type="spellEnd"/>
+            <w:r>
+              <w:rPr>
+                <w:rFonts w:ascii="宋体" w:eastAsia="宋体" w:hAnsi="宋体" w:cs="宋体" w:hint="eastAsia"/>
+                <w:color w:val="000000"/>
+                <w:kern w:val="0"/>
+                <w:sz w:val="18"/>
+                <w:szCs w:val="18"/>
+              </w:rPr>
+              <w:t>(</w:t>
+            </w:r>
+            <w:proofErr w:type="spellStart"/>
+            <w:r>
+              <w:rPr>
+                <w:rFonts w:ascii="宋体" w:eastAsia="宋体" w:hAnsi="宋体" w:cs="宋体" w:hint="eastAsia"/>
+                <w:b/>
+                <w:bCs/>
+                <w:color w:val="000080"/>
+                <w:kern w:val="0"/>
+                <w:sz w:val="18"/>
+                <w:szCs w:val="18"/>
+              </w:rPr>
+              <w:t>int</w:t>
+            </w:r>
+            <w:proofErr w:type="spellEnd"/>
+            <w:r>
+              <w:rPr>
+                <w:rFonts w:ascii="宋体" w:eastAsia="宋体" w:hAnsi="宋体" w:cs="宋体" w:hint="eastAsia"/>
+                <w:b/>
+                <w:bCs/>
+                <w:color w:val="000080"/>
+                <w:kern w:val="0"/>
+                <w:sz w:val="18"/>
+                <w:szCs w:val="18"/>
+              </w:rPr>
+              <w:t xml:space="preserve"> </w:t>
+            </w:r>
+            <w:r>
+              <w:rPr>
+                <w:rFonts w:ascii="宋体" w:eastAsia="宋体" w:hAnsi="宋体" w:cs="宋体" w:hint="eastAsia"/>
+                <w:color w:val="000000"/>
+                <w:kern w:val="0"/>
+                <w:sz w:val="18"/>
+                <w:szCs w:val="18"/>
+              </w:rPr>
+              <w:t>id);</w:t>
+            </w:r>
+          </w:p>
+        </w:tc>
+      </w:tr>
+    </w:tbl>
+    <w:p>
+      <w:pPr>
+        <w:rPr>
+          <w:rFonts w:ascii="Helvetica" w:hAnsi="Helvetica" w:cs="Helvetica" w:hint="eastAsia"/>
+          <w:color w:val="333333"/>
+          <w:szCs w:val="21"/>
+          <w:shd w:val="clear" w:color="auto" w:fill="FFFFFF"/>
+        </w:rPr>
+      </w:pPr>
+      <w:r>
+        <w:rPr>
+          <w:rFonts w:ascii="Helvetica" w:hAnsi="Helvetica" w:cs="Helvetica" w:hint="eastAsia"/>
+          <w:color w:val="333333"/>
+          <w:szCs w:val="21"/>
+          <w:shd w:val="clear" w:color="auto" w:fill="FFFFFF"/>
+        </w:rPr>
+        <w:t>测试：</w:t>
+      </w:r>
+    </w:p>
+    <w:tbl>
+      <w:tblPr>
+        <w:tblStyle w:val="a6"/>
+        <w:tblW w:w="0" w:type="auto"/>
+        <w:tblLook w:val="04A0" w:firstRow="1" w:lastRow="0" w:firstColumn="1" w:lastColumn="0" w:noHBand="0" w:noVBand="1"/>
+      </w:tblPr>
+      <w:tblGrid>
+        <w:gridCol w:w="8522"/>
+      </w:tblGrid>
+      <w:tr>
+        <w:tc>
+          <w:tcPr>
+            <w:tcW w:w="8522" w:type="dxa"/>
+          </w:tcPr>
+          <w:p>
+            <w:pPr>
+              <w:widowControl/>
+              <w:shd w:val="clear" w:color="auto" w:fill="FFFFFF"/>
+              <w:tabs>
+                <w:tab w:val="left" w:pos="916"/>
+                <w:tab w:val="left" w:pos="1832"/>
+                <w:tab w:val="left" w:pos="2748"/>
+                <w:tab w:val="left" w:pos="3664"/>
+                <w:tab w:val="left" w:pos="4580"/>
+                <w:tab w:val="left" w:pos="5496"/>
+                <w:tab w:val="left" w:pos="6412"/>
+                <w:tab w:val="left" w:pos="7328"/>
+                <w:tab w:val="left" w:pos="8244"/>
+                <w:tab w:val="left" w:pos="9160"/>
+                <w:tab w:val="left" w:pos="10076"/>
+                <w:tab w:val="left" w:pos="10992"/>
+                <w:tab w:val="left" w:pos="11908"/>
+                <w:tab w:val="left" w:pos="12824"/>
+                <w:tab w:val="left" w:pos="13740"/>
+                <w:tab w:val="left" w:pos="14656"/>
+              </w:tabs>
+              <w:jc w:val="left"/>
+              <w:rPr>
+                <w:rFonts w:ascii="宋体" w:eastAsia="宋体" w:hAnsi="宋体" w:cs="宋体"/>
+                <w:color w:val="000000"/>
+                <w:kern w:val="0"/>
+                <w:sz w:val="18"/>
+                <w:szCs w:val="18"/>
+              </w:rPr>
+            </w:pPr>
+            <w:proofErr w:type="spellStart"/>
+            <w:r>
+              <w:rPr>
+                <w:rFonts w:ascii="宋体" w:eastAsia="宋体" w:hAnsi="宋体" w:cs="宋体" w:hint="eastAsia"/>
+                <w:color w:val="000000"/>
+                <w:kern w:val="0"/>
+                <w:sz w:val="18"/>
+                <w:szCs w:val="18"/>
+              </w:rPr>
+              <w:t>StudentDAO</w:t>
+            </w:r>
+            <w:proofErr w:type="spellEnd"/>
+            <w:r>
+              <w:rPr>
+                <w:rFonts w:ascii="宋体" w:eastAsia="宋体" w:hAnsi="宋体" w:cs="宋体" w:hint="eastAsia"/>
+                <w:color w:val="000000"/>
+                <w:kern w:val="0"/>
+                <w:sz w:val="18"/>
+                <w:szCs w:val="18"/>
+              </w:rPr>
+              <w:t xml:space="preserve"> </w:t>
+            </w:r>
+            <w:proofErr w:type="spellStart"/>
+            <w:r>
+              <w:rPr>
+                <w:rFonts w:ascii="宋体" w:eastAsia="宋体" w:hAnsi="宋体" w:cs="宋体" w:hint="eastAsia"/>
+                <w:color w:val="000000"/>
+                <w:kern w:val="0"/>
+                <w:sz w:val="18"/>
+                <w:szCs w:val="18"/>
+              </w:rPr>
+              <w:t>studentDAO</w:t>
+            </w:r>
+            <w:proofErr w:type="spellEnd"/>
+            <w:r>
+              <w:rPr>
+                <w:rFonts w:ascii="宋体" w:eastAsia="宋体" w:hAnsi="宋体" w:cs="宋体" w:hint="eastAsia"/>
+                <w:color w:val="000000"/>
+                <w:kern w:val="0"/>
+                <w:sz w:val="18"/>
+                <w:szCs w:val="18"/>
+              </w:rPr>
+              <w:t xml:space="preserve"> = </w:t>
+            </w:r>
+            <w:proofErr w:type="spellStart"/>
+            <w:r>
+              <w:rPr>
+                <w:rFonts w:ascii="宋体" w:eastAsia="宋体" w:hAnsi="宋体" w:cs="宋体" w:hint="eastAsia"/>
+                <w:color w:val="000000"/>
+                <w:kern w:val="0"/>
+                <w:sz w:val="18"/>
+                <w:szCs w:val="18"/>
+              </w:rPr>
+              <w:t>session.getMapper</w:t>
+            </w:r>
+            <w:proofErr w:type="spellEnd"/>
+            <w:r>
+              <w:rPr>
+                <w:rFonts w:ascii="宋体" w:eastAsia="宋体" w:hAnsi="宋体" w:cs="宋体" w:hint="eastAsia"/>
+                <w:color w:val="000000"/>
+                <w:kern w:val="0"/>
+                <w:sz w:val="18"/>
+                <w:szCs w:val="18"/>
+              </w:rPr>
+              <w:t>(</w:t>
+            </w:r>
+            <w:proofErr w:type="spellStart"/>
+            <w:r>
+              <w:rPr>
+                <w:rFonts w:ascii="宋体" w:eastAsia="宋体" w:hAnsi="宋体" w:cs="宋体" w:hint="eastAsia"/>
+                <w:color w:val="000000"/>
+                <w:kern w:val="0"/>
+                <w:sz w:val="18"/>
+                <w:szCs w:val="18"/>
+              </w:rPr>
+              <w:t>StudentDAO.</w:t>
+            </w:r>
+            <w:r>
+              <w:rPr>
+                <w:rFonts w:ascii="宋体" w:eastAsia="宋体" w:hAnsi="宋体" w:cs="宋体" w:hint="eastAsia"/>
+                <w:b/>
+                <w:bCs/>
+                <w:color w:val="000080"/>
+                <w:kern w:val="0"/>
+                <w:sz w:val="18"/>
+                <w:szCs w:val="18"/>
+              </w:rPr>
+              <w:t>class</w:t>
+            </w:r>
+            <w:proofErr w:type="spellEnd"/>
+            <w:r>
+              <w:rPr>
+                <w:rFonts w:ascii="宋体" w:eastAsia="宋体" w:hAnsi="宋体" w:cs="宋体" w:hint="eastAsia"/>
+                <w:color w:val="000000"/>
+                <w:kern w:val="0"/>
+                <w:sz w:val="18"/>
+                <w:szCs w:val="18"/>
+              </w:rPr>
+              <w:t>);</w:t>
+            </w:r>
+            <w:r>
+              <w:rPr>
+                <w:rFonts w:ascii="宋体" w:eastAsia="宋体" w:hAnsi="宋体" w:cs="宋体" w:hint="eastAsia"/>
+                <w:color w:val="000000"/>
+                <w:kern w:val="0"/>
+                <w:sz w:val="18"/>
+                <w:szCs w:val="18"/>
+              </w:rPr>
+              <w:br/>
+              <w:t xml:space="preserve">List&lt;Student&gt; students = </w:t>
+            </w:r>
+            <w:proofErr w:type="spellStart"/>
+            <w:r>
+              <w:rPr>
+                <w:rFonts w:ascii="宋体" w:eastAsia="宋体" w:hAnsi="宋体" w:cs="宋体" w:hint="eastAsia"/>
+                <w:color w:val="000000"/>
+                <w:kern w:val="0"/>
+                <w:sz w:val="18"/>
+                <w:szCs w:val="18"/>
+              </w:rPr>
+              <w:t>studentDAO.selectStudent</w:t>
+            </w:r>
+            <w:proofErr w:type="spellEnd"/>
+            <w:r>
+              <w:rPr>
+                <w:rFonts w:ascii="宋体" w:eastAsia="宋体" w:hAnsi="宋体" w:cs="宋体" w:hint="eastAsia"/>
+                <w:color w:val="000000"/>
+                <w:kern w:val="0"/>
+                <w:sz w:val="18"/>
+                <w:szCs w:val="18"/>
+              </w:rPr>
+              <w:t>(</w:t>
+            </w:r>
+            <w:r>
+              <w:rPr>
+                <w:rFonts w:ascii="宋体" w:eastAsia="宋体" w:hAnsi="宋体" w:cs="宋体" w:hint="eastAsia"/>
+                <w:color w:val="0000FF"/>
+                <w:kern w:val="0"/>
+                <w:sz w:val="18"/>
+                <w:szCs w:val="18"/>
+              </w:rPr>
+              <w:t>3</w:t>
+            </w:r>
+            <w:r>
+              <w:rPr>
+                <w:rFonts w:ascii="宋体" w:eastAsia="宋体" w:hAnsi="宋体" w:cs="宋体" w:hint="eastAsia"/>
+                <w:color w:val="000000"/>
+                <w:kern w:val="0"/>
+                <w:sz w:val="18"/>
+                <w:szCs w:val="18"/>
+              </w:rPr>
+              <w:t>);</w:t>
+            </w:r>
+            <w:r>
+              <w:rPr>
+                <w:rFonts w:ascii="宋体" w:eastAsia="宋体" w:hAnsi="宋体" w:cs="宋体" w:hint="eastAsia"/>
+                <w:color w:val="000000"/>
+                <w:kern w:val="0"/>
+                <w:sz w:val="18"/>
+                <w:szCs w:val="18"/>
+              </w:rPr>
+              <w:t xml:space="preserve"> // 或者Student </w:t>
+            </w:r>
+            <w:proofErr w:type="spellStart"/>
+            <w:r>
+              <w:rPr>
+                <w:rFonts w:ascii="宋体" w:eastAsia="宋体" w:hAnsi="宋体" w:cs="宋体" w:hint="eastAsia"/>
+                <w:color w:val="000000"/>
+                <w:kern w:val="0"/>
+                <w:sz w:val="18"/>
+                <w:szCs w:val="18"/>
+              </w:rPr>
+              <w:t>student</w:t>
+            </w:r>
+            <w:proofErr w:type="spellEnd"/>
+            <w:r>
+              <w:rPr>
+                <w:rFonts w:ascii="宋体" w:eastAsia="宋体" w:hAnsi="宋体" w:cs="宋体" w:hint="eastAsia"/>
+                <w:color w:val="000000"/>
+                <w:kern w:val="0"/>
+                <w:sz w:val="18"/>
+                <w:szCs w:val="18"/>
+              </w:rPr>
+              <w:t xml:space="preserve"> = </w:t>
+            </w:r>
+            <w:r>
+              <w:rPr>
+                <w:rFonts w:ascii="宋体" w:eastAsia="宋体" w:hAnsi="宋体" w:cs="宋体"/>
+                <w:color w:val="000000"/>
+                <w:kern w:val="0"/>
+                <w:sz w:val="18"/>
+                <w:szCs w:val="18"/>
+              </w:rPr>
+              <w:t>…</w:t>
+            </w:r>
+            <w:r>
+              <w:rPr>
+                <w:rFonts w:ascii="宋体" w:eastAsia="宋体" w:hAnsi="宋体" w:cs="宋体" w:hint="eastAsia"/>
+                <w:color w:val="000000"/>
+                <w:kern w:val="0"/>
+                <w:sz w:val="18"/>
+                <w:szCs w:val="18"/>
+              </w:rPr>
+              <w:br/>
+            </w:r>
+            <w:r>
+              <w:rPr>
+                <w:rFonts w:ascii="宋体" w:eastAsia="宋体" w:hAnsi="宋体" w:cs="宋体" w:hint="eastAsia"/>
+                <w:b/>
+                <w:bCs/>
+                <w:color w:val="000080"/>
+                <w:kern w:val="0"/>
+                <w:sz w:val="18"/>
+                <w:szCs w:val="18"/>
+              </w:rPr>
+              <w:t xml:space="preserve">for </w:t>
+            </w:r>
+            <w:r>
+              <w:rPr>
+                <w:rFonts w:ascii="宋体" w:eastAsia="宋体" w:hAnsi="宋体" w:cs="宋体" w:hint="eastAsia"/>
+                <w:color w:val="000000"/>
+                <w:kern w:val="0"/>
+                <w:sz w:val="18"/>
+                <w:szCs w:val="18"/>
+              </w:rPr>
+              <w:t xml:space="preserve">(Student </w:t>
+            </w:r>
+            <w:proofErr w:type="spellStart"/>
+            <w:r>
+              <w:rPr>
+                <w:rFonts w:ascii="宋体" w:eastAsia="宋体" w:hAnsi="宋体" w:cs="宋体" w:hint="eastAsia"/>
+                <w:color w:val="000000"/>
+                <w:kern w:val="0"/>
+                <w:sz w:val="18"/>
+                <w:szCs w:val="18"/>
+              </w:rPr>
+              <w:t>student</w:t>
+            </w:r>
+            <w:proofErr w:type="spellEnd"/>
+            <w:r>
+              <w:rPr>
+                <w:rFonts w:ascii="宋体" w:eastAsia="宋体" w:hAnsi="宋体" w:cs="宋体" w:hint="eastAsia"/>
+                <w:color w:val="000000"/>
+                <w:kern w:val="0"/>
+                <w:sz w:val="18"/>
+                <w:szCs w:val="18"/>
+              </w:rPr>
+              <w:t xml:space="preserve"> : students)</w:t>
+            </w:r>
+            <w:r>
+              <w:rPr>
+                <w:rFonts w:ascii="宋体" w:eastAsia="宋体" w:hAnsi="宋体" w:cs="宋体" w:hint="eastAsia"/>
+                <w:color w:val="000000"/>
+                <w:kern w:val="0"/>
+                <w:sz w:val="18"/>
+                <w:szCs w:val="18"/>
+              </w:rPr>
+              <w:br/>
+              <w:t>{</w:t>
+            </w:r>
+            <w:r>
+              <w:rPr>
+                <w:rFonts w:ascii="宋体" w:eastAsia="宋体" w:hAnsi="宋体" w:cs="宋体" w:hint="eastAsia"/>
+                <w:color w:val="000000"/>
+                <w:kern w:val="0"/>
+                <w:sz w:val="18"/>
+                <w:szCs w:val="18"/>
+              </w:rPr>
+              <w:br/>
+              <w:t xml:space="preserve">    </w:t>
+            </w:r>
+            <w:proofErr w:type="spellStart"/>
+            <w:r>
+              <w:rPr>
+                <w:rFonts w:ascii="宋体" w:eastAsia="宋体" w:hAnsi="宋体" w:cs="宋体" w:hint="eastAsia"/>
+                <w:color w:val="000000"/>
+                <w:kern w:val="0"/>
+                <w:sz w:val="18"/>
+                <w:szCs w:val="18"/>
+              </w:rPr>
+              <w:t>System.</w:t>
+            </w:r>
+            <w:r>
+              <w:rPr>
+                <w:rFonts w:ascii="宋体" w:eastAsia="宋体" w:hAnsi="宋体" w:cs="宋体" w:hint="eastAsia"/>
+                <w:b/>
+                <w:bCs/>
+                <w:i/>
+                <w:iCs/>
+                <w:color w:val="660E7A"/>
+                <w:kern w:val="0"/>
+                <w:sz w:val="18"/>
+                <w:szCs w:val="18"/>
+              </w:rPr>
+              <w:t>out</w:t>
+            </w:r>
+            <w:r>
+              <w:rPr>
+                <w:rFonts w:ascii="宋体" w:eastAsia="宋体" w:hAnsi="宋体" w:cs="宋体" w:hint="eastAsia"/>
+                <w:color w:val="000000"/>
+                <w:kern w:val="0"/>
+                <w:sz w:val="18"/>
+                <w:szCs w:val="18"/>
+              </w:rPr>
+              <w:t>.println</w:t>
+            </w:r>
+            <w:proofErr w:type="spellEnd"/>
+            <w:r>
+              <w:rPr>
+                <w:rFonts w:ascii="宋体" w:eastAsia="宋体" w:hAnsi="宋体" w:cs="宋体" w:hint="eastAsia"/>
+                <w:color w:val="000000"/>
+                <w:kern w:val="0"/>
+                <w:sz w:val="18"/>
+                <w:szCs w:val="18"/>
+              </w:rPr>
+              <w:t>(student);</w:t>
+            </w:r>
+            <w:r>
+              <w:rPr>
+                <w:rFonts w:ascii="宋体" w:eastAsia="宋体" w:hAnsi="宋体" w:cs="宋体" w:hint="eastAsia"/>
+                <w:color w:val="000000"/>
+                <w:kern w:val="0"/>
+                <w:sz w:val="18"/>
+                <w:szCs w:val="18"/>
+              </w:rPr>
+              <w:br/>
+              <w:t>}</w:t>
+            </w:r>
+          </w:p>
+        </w:tc>
+      </w:tr>
+    </w:tbl>
+    <w:p>
+      <w:pPr>
+        <w:rPr>
+          <w:rFonts w:ascii="Helvetica" w:hAnsi="Helvetica" w:cs="Helvetica" w:hint="eastAsia"/>
+          <w:color w:val="333333"/>
+          <w:szCs w:val="21"/>
+          <w:shd w:val="clear" w:color="auto" w:fill="FFFFFF"/>
+        </w:rPr>
+      </w:pPr>
+    </w:p>
+    <w:p>
+      <w:pPr>
+        <w:rPr>
+          <w:rFonts w:ascii="Helvetica" w:hAnsi="Helvetica" w:cs="Helvetica"/>
+          <w:color w:val="333333"/>
+          <w:szCs w:val="21"/>
+          <w:shd w:val="clear" w:color="auto" w:fill="FFFFFF"/>
+        </w:rPr>
+      </w:pPr>
+      <w:r>
+        <w:rPr>
+          <w:rFonts w:ascii="Helvetica" w:hAnsi="Helvetica" w:cs="Helvetica" w:hint="eastAsia"/>
+          <w:color w:val="333333"/>
+          <w:szCs w:val="21"/>
+          <w:shd w:val="clear" w:color="auto" w:fill="FFFFFF"/>
+        </w:rPr>
+        <w:t>注意：映射文件中</w:t>
+      </w:r>
+      <w:proofErr w:type="spellStart"/>
+      <w:r>
+        <w:rPr>
+          <w:rFonts w:ascii="宋体" w:eastAsia="宋体" w:hAnsi="宋体" w:cs="宋体" w:hint="eastAsia"/>
+          <w:b/>
+          <w:bCs/>
+          <w:color w:val="0000FF"/>
+          <w:kern w:val="0"/>
+          <w:sz w:val="18"/>
+          <w:szCs w:val="18"/>
+          <w:shd w:val="clear" w:color="auto" w:fill="EFEFEF"/>
+        </w:rPr>
+        <w:t>resultMap</w:t>
+      </w:r>
+      <w:proofErr w:type="spellEnd"/>
+      <w:r>
+        <w:rPr>
+          <w:rFonts w:ascii="宋体" w:eastAsia="宋体" w:hAnsi="宋体" w:cs="宋体" w:hint="eastAsia"/>
+          <w:b/>
+          <w:bCs/>
+          <w:color w:val="0000FF"/>
+          <w:kern w:val="0"/>
+          <w:sz w:val="18"/>
+          <w:szCs w:val="18"/>
+          <w:shd w:val="clear" w:color="auto" w:fill="EFEFEF"/>
+        </w:rPr>
+        <w:t>与</w:t>
+      </w:r>
+      <w:proofErr w:type="spellStart"/>
+      <w:r>
+        <w:rPr>
+          <w:rFonts w:ascii="宋体" w:eastAsia="宋体" w:hAnsi="宋体" w:cs="宋体" w:hint="eastAsia"/>
+          <w:b/>
+          <w:bCs/>
+          <w:color w:val="0000FF"/>
+          <w:kern w:val="0"/>
+          <w:sz w:val="18"/>
+          <w:szCs w:val="18"/>
+          <w:shd w:val="clear" w:color="auto" w:fill="EFEFEF"/>
+        </w:rPr>
+        <w:t>resultType</w:t>
+      </w:r>
+      <w:proofErr w:type="spellEnd"/>
+      <w:r>
+        <w:rPr>
+          <w:rFonts w:ascii="宋体" w:eastAsia="宋体" w:hAnsi="宋体" w:cs="宋体" w:hint="eastAsia"/>
+          <w:b/>
+          <w:bCs/>
+          <w:color w:val="0000FF"/>
+          <w:kern w:val="0"/>
+          <w:sz w:val="18"/>
+          <w:szCs w:val="18"/>
+          <w:shd w:val="clear" w:color="auto" w:fill="EFEFEF"/>
+        </w:rPr>
+        <w:t>只能使用其中一个。</w:t>
+      </w:r>
+    </w:p>
+    <w:p>
+      <w:pPr>
+        <w:rPr>
+          <w:rFonts w:hint="eastAsia"/>
+        </w:rPr>
+      </w:pPr>
+      <w:r>
+        <w:rPr>
+          <w:noProof/>
+        </w:rPr>
+        <w:drawing>
+          <wp:inline distT="0" distB="0" distL="0" distR="0" wp14:anchorId="693A5DF9" wp14:editId="7F3404D3">
+            <wp:extent cx="5274310" cy="1621155"/>
+            <wp:effectExtent l="0" t="0" r="2540" b="0"/>
+            <wp:docPr id="26" name="图片 26"/>
+            <wp:cNvGraphicFramePr>
+              <a:graphicFrameLocks xmlns:a="http://schemas.openxmlformats.org/drawingml/2006/main" noChangeAspect="1"/>
+            </wp:cNvGraphicFramePr>
+            <a:graphic xmlns:a="http://schemas.openxmlformats.org/drawingml/2006/main">
+              <a:graphicData uri="http://schemas.openxmlformats.org/drawingml/2006/picture">
+                <pic:pic xmlns:pic="http://schemas.openxmlformats.org/drawingml/2006/picture">
+                  <pic:nvPicPr>
+                    <pic:cNvPr id="0" name=""/>
+                    <pic:cNvPicPr/>
+                  </pic:nvPicPr>
+                  <pic:blipFill>
+                    <a:blip r:embed="rId32"/>
+                    <a:stretch>
+                      <a:fillRect/>
+                    </a:stretch>
+                  </pic:blipFill>
+                  <pic:spPr>
+                    <a:xfrm>
+                      <a:off x="0" y="0"/>
+                      <a:ext cx="5274310" cy="1621155"/>
+                    </a:xfrm>
+                    <a:prstGeom prst="rect">
+                      <a:avLst/>
+                    </a:prstGeom>
+                  </pic:spPr>
+                </pic:pic>
+              </a:graphicData>
+            </a:graphic>
+          </wp:inline>
+        </w:drawing>
+      </w:r>
+    </w:p>
+    <w:p>
+      <w:pPr>
+        <w:pStyle w:val="5"/>
+      </w:pPr>
+      <w:r>
+        <w:rPr>
+          <w:rFonts w:hint="eastAsia"/>
+        </w:rPr>
+        <w:t>拓展</w:t>
+      </w:r>
+      <w:proofErr w:type="spellStart"/>
+      <w:r>
+        <w:t>ResultMaps</w:t>
+      </w:r>
+      <w:proofErr w:type="spellEnd"/>
+    </w:p>
+    <w:p>
+      <w:pPr>
+        <w:rPr>
+          <w:rFonts w:hint="eastAsia"/>
+        </w:rPr>
+      </w:pPr>
+      <w:bookmarkStart w:id="7" w:name="_GoBack"/>
+      <w:bookmarkEnd w:id="7"/>
+    </w:p>
+    <w:p>
+      <w:pPr>
+        <w:rPr>
+          <w:rFonts w:hint="eastAsia"/>
+        </w:rPr>
+      </w:pPr>
+    </w:p>
+    <w:p>
+      <w:pPr>
+        <w:rPr>
+          <w:rFonts w:hint="eastAsia"/>
+        </w:rPr>
       </w:pPr>
     </w:p>
     <w:p/>

</xml_diff>